<commit_message>
Aggiunta guida e vari fix
</commit_message>
<xml_diff>
--- a/documentazione/RelazioneTecnicaWebApplication SweetNews.docx
+++ b/documentazione/RelazioneTecnicaWebApplication SweetNews.docx
@@ -1932,21 +1932,75 @@
       <w:r>
         <w:rPr>
           <w:b/>
+        </w:rPr>
+        <w:t>Menù laterale</w:t>
+      </w:r>
+    </w:p>
+    <w:p>
+      <w:pPr>
+        <w:pStyle w:val="Paragrafoelenco"/>
+        <w:ind w:left="1080"/>
+        <w:jc w:val="both"/>
+      </w:pPr>
+    </w:p>
+    <w:p>
+      <w:pPr>
+        <w:pStyle w:val="Paragrafoelenco"/>
+        <w:ind w:left="1080"/>
+        <w:jc w:val="both"/>
+      </w:pPr>
+      <w:r>
+        <w:t xml:space="preserve">Tramite il </w:t>
+      </w:r>
+      <w:proofErr w:type="spellStart"/>
+      <w:r>
+        <w:t>menù</w:t>
+      </w:r>
+      <w:proofErr w:type="spellEnd"/>
+      <w:r>
+        <w:t xml:space="preserve"> laterale è possibile navigare tra le </w:t>
+      </w:r>
+      <w:proofErr w:type="spellStart"/>
+      <w:r>
+        <w:t>view</w:t>
+      </w:r>
+      <w:proofErr w:type="spellEnd"/>
+      <w:r>
+        <w:t xml:space="preserve"> del sito. Le voci disponibili variano a seconda dell’utenza collegata.</w:t>
+      </w:r>
+    </w:p>
+    <w:p>
+      <w:pPr>
+        <w:pStyle w:val="Paragrafoelenco"/>
+        <w:ind w:left="1080"/>
+        <w:jc w:val="both"/>
+      </w:pPr>
+      <w:r>
+        <w:t>Utente Anonimo (non registrato al sito):</w:t>
+      </w:r>
+    </w:p>
+    <w:p>
+      <w:pPr>
+        <w:pStyle w:val="Paragrafoelenco"/>
+        <w:ind w:left="1080"/>
+        <w:jc w:val="both"/>
+      </w:pPr>
+    </w:p>
+    <w:p>
+      <w:pPr>
+        <w:pStyle w:val="Paragrafoelenco"/>
+        <w:ind w:left="1080"/>
+        <w:jc w:val="both"/>
+      </w:pPr>
+      <w:r>
+        <w:rPr>
           <w:noProof/>
         </w:rPr>
         <w:drawing>
-          <wp:anchor distT="0" distB="0" distL="114300" distR="114300" simplePos="0" relativeHeight="251669504" behindDoc="0" locked="0" layoutInCell="1" allowOverlap="1" wp14:anchorId="16509ED4">
-            <wp:simplePos x="0" y="0"/>
-            <wp:positionH relativeFrom="margin">
-              <wp:align>right</wp:align>
-            </wp:positionH>
-            <wp:positionV relativeFrom="paragraph">
-              <wp:posOffset>243510</wp:posOffset>
-            </wp:positionV>
-            <wp:extent cx="6120130" cy="2579370"/>
+          <wp:inline distT="0" distB="0" distL="0" distR="0" wp14:anchorId="5364B0F5" wp14:editId="77531862">
+            <wp:extent cx="2400300" cy="1548395"/>
             <wp:effectExtent l="0" t="0" r="0" b="0"/>
-            <wp:wrapTopAndBottom/>
-            <wp:docPr id="6" name="Immagine 6"/>
+            <wp:docPr id="7" name="Immagine 7"/>
             <wp:cNvGraphicFramePr>
               <a:graphicFrameLocks xmlns:a="http://schemas.openxmlformats.org/drawingml/2006/main" noChangeAspect="1"/>
             </wp:cNvGraphicFramePr>
@@ -1958,7 +2012,321 @@
                     <pic:cNvPicPr/>
                   </pic:nvPicPr>
                   <pic:blipFill>
-                    <a:blip r:embed="rId11">
+                    <a:blip r:embed="rId11"/>
+                    <a:stretch>
+                      <a:fillRect/>
+                    </a:stretch>
+                  </pic:blipFill>
+                  <pic:spPr>
+                    <a:xfrm>
+                      <a:off x="0" y="0"/>
+                      <a:ext cx="2424580" cy="1564058"/>
+                    </a:xfrm>
+                    <a:prstGeom prst="rect">
+                      <a:avLst/>
+                    </a:prstGeom>
+                  </pic:spPr>
+                </pic:pic>
+              </a:graphicData>
+            </a:graphic>
+          </wp:inline>
+        </w:drawing>
+      </w:r>
+    </w:p>
+    <w:p>
+      <w:pPr>
+        <w:pStyle w:val="Paragrafoelenco"/>
+        <w:ind w:left="1080"/>
+        <w:jc w:val="both"/>
+      </w:pPr>
+      <w:r>
+        <w:t xml:space="preserve"> </w:t>
+      </w:r>
+    </w:p>
+    <w:p>
+      <w:pPr>
+        <w:pStyle w:val="Paragrafoelenco"/>
+        <w:ind w:left="1080"/>
+        <w:jc w:val="both"/>
+      </w:pPr>
+      <w:r>
+        <w:t>Utente Visitatore:</w:t>
+      </w:r>
+    </w:p>
+    <w:p>
+      <w:pPr>
+        <w:pStyle w:val="Paragrafoelenco"/>
+        <w:ind w:left="1080"/>
+        <w:jc w:val="both"/>
+      </w:pPr>
+      <w:r>
+        <w:rPr>
+          <w:noProof/>
+        </w:rPr>
+        <w:drawing>
+          <wp:inline distT="0" distB="0" distL="0" distR="0" wp14:anchorId="248C60C0" wp14:editId="2FBBA9CF">
+            <wp:extent cx="2295525" cy="2092803"/>
+            <wp:effectExtent l="0" t="0" r="0" b="3175"/>
+            <wp:docPr id="8" name="Immagine 8"/>
+            <wp:cNvGraphicFramePr>
+              <a:graphicFrameLocks xmlns:a="http://schemas.openxmlformats.org/drawingml/2006/main" noChangeAspect="1"/>
+            </wp:cNvGraphicFramePr>
+            <a:graphic xmlns:a="http://schemas.openxmlformats.org/drawingml/2006/main">
+              <a:graphicData uri="http://schemas.openxmlformats.org/drawingml/2006/picture">
+                <pic:pic xmlns:pic="http://schemas.openxmlformats.org/drawingml/2006/picture">
+                  <pic:nvPicPr>
+                    <pic:cNvPr id="1" name=""/>
+                    <pic:cNvPicPr/>
+                  </pic:nvPicPr>
+                  <pic:blipFill>
+                    <a:blip r:embed="rId12"/>
+                    <a:stretch>
+                      <a:fillRect/>
+                    </a:stretch>
+                  </pic:blipFill>
+                  <pic:spPr>
+                    <a:xfrm>
+                      <a:off x="0" y="0"/>
+                      <a:ext cx="2318461" cy="2113714"/>
+                    </a:xfrm>
+                    <a:prstGeom prst="rect">
+                      <a:avLst/>
+                    </a:prstGeom>
+                  </pic:spPr>
+                </pic:pic>
+              </a:graphicData>
+            </a:graphic>
+          </wp:inline>
+        </w:drawing>
+      </w:r>
+    </w:p>
+    <w:p>
+      <w:pPr>
+        <w:pStyle w:val="Paragrafoelenco"/>
+        <w:ind w:left="1080"/>
+        <w:jc w:val="both"/>
+      </w:pPr>
+    </w:p>
+    <w:p>
+      <w:pPr>
+        <w:pStyle w:val="Paragrafoelenco"/>
+        <w:ind w:left="1080"/>
+        <w:jc w:val="both"/>
+      </w:pPr>
+      <w:r>
+        <w:t>Utente Redattore:</w:t>
+      </w:r>
+    </w:p>
+    <w:p>
+      <w:pPr>
+        <w:pStyle w:val="Paragrafoelenco"/>
+        <w:ind w:left="1080"/>
+        <w:jc w:val="both"/>
+      </w:pPr>
+      <w:r>
+        <w:rPr>
+          <w:noProof/>
+        </w:rPr>
+        <w:drawing>
+          <wp:inline distT="0" distB="0" distL="0" distR="0" wp14:anchorId="77E727CF" wp14:editId="764B5676">
+            <wp:extent cx="2313645" cy="2038350"/>
+            <wp:effectExtent l="0" t="0" r="0" b="0"/>
+            <wp:docPr id="9" name="Immagine 9"/>
+            <wp:cNvGraphicFramePr>
+              <a:graphicFrameLocks xmlns:a="http://schemas.openxmlformats.org/drawingml/2006/main" noChangeAspect="1"/>
+            </wp:cNvGraphicFramePr>
+            <a:graphic xmlns:a="http://schemas.openxmlformats.org/drawingml/2006/main">
+              <a:graphicData uri="http://schemas.openxmlformats.org/drawingml/2006/picture">
+                <pic:pic xmlns:pic="http://schemas.openxmlformats.org/drawingml/2006/picture">
+                  <pic:nvPicPr>
+                    <pic:cNvPr id="1" name=""/>
+                    <pic:cNvPicPr/>
+                  </pic:nvPicPr>
+                  <pic:blipFill>
+                    <a:blip r:embed="rId13"/>
+                    <a:stretch>
+                      <a:fillRect/>
+                    </a:stretch>
+                  </pic:blipFill>
+                  <pic:spPr>
+                    <a:xfrm>
+                      <a:off x="0" y="0"/>
+                      <a:ext cx="2354198" cy="2074078"/>
+                    </a:xfrm>
+                    <a:prstGeom prst="rect">
+                      <a:avLst/>
+                    </a:prstGeom>
+                  </pic:spPr>
+                </pic:pic>
+              </a:graphicData>
+            </a:graphic>
+          </wp:inline>
+        </w:drawing>
+      </w:r>
+    </w:p>
+    <w:p>
+      <w:pPr>
+        <w:pStyle w:val="Paragrafoelenco"/>
+        <w:ind w:left="1080"/>
+        <w:jc w:val="both"/>
+      </w:pPr>
+    </w:p>
+    <w:p>
+      <w:pPr>
+        <w:pStyle w:val="Paragrafoelenco"/>
+        <w:ind w:left="1080"/>
+        <w:jc w:val="both"/>
+      </w:pPr>
+    </w:p>
+    <w:p>
+      <w:pPr>
+        <w:pStyle w:val="Paragrafoelenco"/>
+        <w:ind w:left="1080"/>
+        <w:jc w:val="both"/>
+      </w:pPr>
+    </w:p>
+    <w:p>
+      <w:pPr>
+        <w:pStyle w:val="Paragrafoelenco"/>
+        <w:ind w:left="1080"/>
+        <w:jc w:val="both"/>
+      </w:pPr>
+    </w:p>
+    <w:p>
+      <w:pPr>
+        <w:pStyle w:val="Paragrafoelenco"/>
+        <w:ind w:left="1080"/>
+        <w:jc w:val="both"/>
+      </w:pPr>
+    </w:p>
+    <w:p>
+      <w:pPr>
+        <w:pStyle w:val="Paragrafoelenco"/>
+        <w:ind w:left="1080"/>
+        <w:jc w:val="both"/>
+      </w:pPr>
+      <w:r>
+        <w:lastRenderedPageBreak/>
+        <w:t>Utente Caporedattore:</w:t>
+      </w:r>
+    </w:p>
+    <w:p>
+      <w:pPr>
+        <w:pStyle w:val="Paragrafoelenco"/>
+        <w:ind w:left="1080"/>
+        <w:jc w:val="both"/>
+      </w:pPr>
+      <w:r>
+        <w:rPr>
+          <w:noProof/>
+        </w:rPr>
+        <w:drawing>
+          <wp:inline distT="0" distB="0" distL="0" distR="0" wp14:anchorId="5C5BEEE8" wp14:editId="2B7AFD52">
+            <wp:extent cx="2038350" cy="1927167"/>
+            <wp:effectExtent l="0" t="0" r="0" b="0"/>
+            <wp:docPr id="10" name="Immagine 10"/>
+            <wp:cNvGraphicFramePr>
+              <a:graphicFrameLocks xmlns:a="http://schemas.openxmlformats.org/drawingml/2006/main" noChangeAspect="1"/>
+            </wp:cNvGraphicFramePr>
+            <a:graphic xmlns:a="http://schemas.openxmlformats.org/drawingml/2006/main">
+              <a:graphicData uri="http://schemas.openxmlformats.org/drawingml/2006/picture">
+                <pic:pic xmlns:pic="http://schemas.openxmlformats.org/drawingml/2006/picture">
+                  <pic:nvPicPr>
+                    <pic:cNvPr id="1" name=""/>
+                    <pic:cNvPicPr/>
+                  </pic:nvPicPr>
+                  <pic:blipFill>
+                    <a:blip r:embed="rId14"/>
+                    <a:stretch>
+                      <a:fillRect/>
+                    </a:stretch>
+                  </pic:blipFill>
+                  <pic:spPr>
+                    <a:xfrm>
+                      <a:off x="0" y="0"/>
+                      <a:ext cx="2062773" cy="1950258"/>
+                    </a:xfrm>
+                    <a:prstGeom prst="rect">
+                      <a:avLst/>
+                    </a:prstGeom>
+                  </pic:spPr>
+                </pic:pic>
+              </a:graphicData>
+            </a:graphic>
+          </wp:inline>
+        </w:drawing>
+      </w:r>
+    </w:p>
+    <w:p>
+      <w:pPr>
+        <w:pStyle w:val="Paragrafoelenco"/>
+        <w:ind w:left="1080"/>
+        <w:jc w:val="both"/>
+      </w:pPr>
+    </w:p>
+    <w:p>
+      <w:pPr>
+        <w:pStyle w:val="Paragrafoelenco"/>
+        <w:numPr>
+          <w:ilvl w:val="0"/>
+          <w:numId w:val="15"/>
+        </w:numPr>
+        <w:jc w:val="both"/>
+        <w:rPr>
+          <w:b/>
+        </w:rPr>
+      </w:pPr>
+      <w:r>
+        <w:rPr>
+          <w:b/>
+        </w:rPr>
+        <w:t>Homepage</w:t>
+      </w:r>
+      <w:r>
+        <w:rPr>
+          <w:b/>
+        </w:rPr>
+        <w:t xml:space="preserve"> (utente anonimo)</w:t>
+      </w:r>
+    </w:p>
+    <w:p>
+      <w:pPr>
+        <w:pStyle w:val="Paragrafoelenco"/>
+        <w:ind w:left="1080"/>
+        <w:jc w:val="both"/>
+        <w:rPr>
+          <w:b/>
+        </w:rPr>
+      </w:pPr>
+      <w:r>
+        <w:rPr>
+          <w:noProof/>
+        </w:rPr>
+        <w:drawing>
+          <wp:anchor distT="0" distB="0" distL="114300" distR="114300" simplePos="0" relativeHeight="251699200" behindDoc="0" locked="0" layoutInCell="1" allowOverlap="1" wp14:anchorId="15FAD546">
+            <wp:simplePos x="0" y="0"/>
+            <wp:positionH relativeFrom="margin">
+              <wp:align>center</wp:align>
+            </wp:positionH>
+            <wp:positionV relativeFrom="paragraph">
+              <wp:posOffset>306070</wp:posOffset>
+            </wp:positionV>
+            <wp:extent cx="5400675" cy="2366645"/>
+            <wp:effectExtent l="0" t="0" r="9525" b="0"/>
+            <wp:wrapTopAndBottom/>
+            <wp:docPr id="11" name="Immagine 11"/>
+            <wp:cNvGraphicFramePr>
+              <a:graphicFrameLocks xmlns:a="http://schemas.openxmlformats.org/drawingml/2006/main" noChangeAspect="1"/>
+            </wp:cNvGraphicFramePr>
+            <a:graphic xmlns:a="http://schemas.openxmlformats.org/drawingml/2006/main">
+              <a:graphicData uri="http://schemas.openxmlformats.org/drawingml/2006/picture">
+                <pic:pic xmlns:pic="http://schemas.openxmlformats.org/drawingml/2006/picture">
+                  <pic:nvPicPr>
+                    <pic:cNvPr id="1" name=""/>
+                    <pic:cNvPicPr/>
+                  </pic:nvPicPr>
+                  <pic:blipFill>
+                    <a:blip r:embed="rId15" cstate="print">
                       <a:extLst>
                         <a:ext uri="{28A0092B-C50C-407E-A947-70E740481C1C}">
                           <a14:useLocalDpi xmlns:a14="http://schemas.microsoft.com/office/drawing/2010/main" val="0"/>
@@ -1972,7 +2340,7 @@
                   <pic:spPr>
                     <a:xfrm>
                       <a:off x="0" y="0"/>
-                      <a:ext cx="6120130" cy="2579370"/>
+                      <a:ext cx="5400675" cy="2366645"/>
                     </a:xfrm>
                     <a:prstGeom prst="rect">
                       <a:avLst/>
@@ -1981,30 +2349,2870 @@
                 </pic:pic>
               </a:graphicData>
             </a:graphic>
-            <wp14:sizeRelH relativeFrom="page">
+            <wp14:sizeRelH relativeFrom="margin">
               <wp14:pctWidth>0</wp14:pctWidth>
             </wp14:sizeRelH>
-            <wp14:sizeRelV relativeFrom="page">
+            <wp14:sizeRelV relativeFrom="margin">
               <wp14:pctHeight>0</wp14:pctHeight>
             </wp14:sizeRelV>
           </wp:anchor>
         </w:drawing>
       </w:r>
-      <w:r>
-        <w:rPr>
-          <w:b/>
-        </w:rPr>
-        <w:t>Homepage</w:t>
-      </w:r>
-    </w:p>
-    <w:p>
-      <w:pPr>
-        <w:pStyle w:val="Paragrafoelenco"/>
-        <w:ind w:left="1080"/>
-        <w:jc w:val="both"/>
-      </w:pPr>
+    </w:p>
+    <w:p>
+      <w:pPr>
+        <w:pStyle w:val="Paragrafoelenco"/>
+        <w:ind w:left="1080"/>
+        <w:jc w:val="both"/>
+        <w:rPr>
+          <w:b/>
+        </w:rPr>
+      </w:pPr>
+    </w:p>
+    <w:p>
+      <w:pPr>
+        <w:pStyle w:val="Paragrafoelenco"/>
+        <w:ind w:left="1080"/>
+        <w:jc w:val="both"/>
+      </w:pPr>
+      <w:r>
+        <w:t>Da questa pagina è possibile iniziare la navigazione del sito.</w:t>
+      </w:r>
+    </w:p>
+    <w:p>
+      <w:pPr>
+        <w:pStyle w:val="Paragrafoelenco"/>
+        <w:ind w:left="1080"/>
+        <w:jc w:val="both"/>
+      </w:pPr>
+    </w:p>
+    <w:p>
+      <w:pPr>
+        <w:pStyle w:val="Paragrafoelenco"/>
+        <w:numPr>
+          <w:ilvl w:val="0"/>
+          <w:numId w:val="15"/>
+        </w:numPr>
+        <w:jc w:val="both"/>
+        <w:rPr>
+          <w:b/>
+        </w:rPr>
+      </w:pPr>
+      <w:r>
+        <w:rPr>
+          <w:b/>
+        </w:rPr>
+        <w:t>Catalogo Ricette (utente anonimo)</w:t>
+      </w:r>
+    </w:p>
+    <w:p>
+      <w:pPr>
+        <w:pStyle w:val="Paragrafoelenco"/>
+        <w:ind w:left="1080"/>
+        <w:jc w:val="both"/>
+        <w:rPr>
+          <w:b/>
+        </w:rPr>
+      </w:pPr>
+      <w:r>
+        <w:rPr>
+          <w:noProof/>
+        </w:rPr>
+        <w:drawing>
+          <wp:anchor distT="0" distB="0" distL="114300" distR="114300" simplePos="0" relativeHeight="251700224" behindDoc="0" locked="0" layoutInCell="1" allowOverlap="1" wp14:anchorId="7403BB64">
+            <wp:simplePos x="0" y="0"/>
+            <wp:positionH relativeFrom="margin">
+              <wp:align>center</wp:align>
+            </wp:positionH>
+            <wp:positionV relativeFrom="paragraph">
+              <wp:posOffset>217805</wp:posOffset>
+            </wp:positionV>
+            <wp:extent cx="5267325" cy="2933065"/>
+            <wp:effectExtent l="0" t="0" r="9525" b="635"/>
+            <wp:wrapTopAndBottom/>
+            <wp:docPr id="12" name="Immagine 12"/>
+            <wp:cNvGraphicFramePr>
+              <a:graphicFrameLocks xmlns:a="http://schemas.openxmlformats.org/drawingml/2006/main" noChangeAspect="1"/>
+            </wp:cNvGraphicFramePr>
+            <a:graphic xmlns:a="http://schemas.openxmlformats.org/drawingml/2006/main">
+              <a:graphicData uri="http://schemas.openxmlformats.org/drawingml/2006/picture">
+                <pic:pic xmlns:pic="http://schemas.openxmlformats.org/drawingml/2006/picture">
+                  <pic:nvPicPr>
+                    <pic:cNvPr id="1" name=""/>
+                    <pic:cNvPicPr/>
+                  </pic:nvPicPr>
+                  <pic:blipFill>
+                    <a:blip r:embed="rId16" cstate="print">
+                      <a:extLst>
+                        <a:ext uri="{28A0092B-C50C-407E-A947-70E740481C1C}">
+                          <a14:useLocalDpi xmlns:a14="http://schemas.microsoft.com/office/drawing/2010/main" val="0"/>
+                        </a:ext>
+                      </a:extLst>
+                    </a:blip>
+                    <a:stretch>
+                      <a:fillRect/>
+                    </a:stretch>
+                  </pic:blipFill>
+                  <pic:spPr>
+                    <a:xfrm>
+                      <a:off x="0" y="0"/>
+                      <a:ext cx="5267325" cy="2933065"/>
+                    </a:xfrm>
+                    <a:prstGeom prst="rect">
+                      <a:avLst/>
+                    </a:prstGeom>
+                  </pic:spPr>
+                </pic:pic>
+              </a:graphicData>
+            </a:graphic>
+            <wp14:sizeRelH relativeFrom="margin">
+              <wp14:pctWidth>0</wp14:pctWidth>
+            </wp14:sizeRelH>
+            <wp14:sizeRelV relativeFrom="margin">
+              <wp14:pctHeight>0</wp14:pctHeight>
+            </wp14:sizeRelV>
+          </wp:anchor>
+        </w:drawing>
+      </w:r>
+    </w:p>
+    <w:p>
+      <w:pPr>
+        <w:pStyle w:val="Paragrafoelenco"/>
+        <w:ind w:left="1080"/>
+        <w:jc w:val="both"/>
+      </w:pPr>
+      <w:r>
+        <w:lastRenderedPageBreak/>
+        <w:t>Attraverso questa pagina è possibile effettuare r</w:t>
+      </w:r>
+      <w:r>
+        <w:t>icerche sulle ricette esistenti.</w:t>
+      </w:r>
+      <w:r>
+        <w:t xml:space="preserve"> </w:t>
+      </w:r>
+      <w:proofErr w:type="spellStart"/>
+      <w:r>
+        <w:t>t</w:t>
+      </w:r>
+      <w:r>
+        <w:t>Premendo</w:t>
+      </w:r>
+      <w:proofErr w:type="spellEnd"/>
+      <w:r>
+        <w:t xml:space="preserve"> sul pulsante “Cerca” </w:t>
+      </w:r>
+      <w:r>
+        <w:t>viene presentato un elenco delle ricette che soddisfano</w:t>
+      </w:r>
+      <w:r>
+        <w:t xml:space="preserve"> i filtri</w:t>
+      </w:r>
+      <w:r>
+        <w:t xml:space="preserve"> selezionati.</w:t>
+      </w:r>
+    </w:p>
+    <w:p>
+      <w:pPr>
+        <w:jc w:val="both"/>
+      </w:pPr>
+      <w:r>
+        <w:rPr>
+          <w:noProof/>
+        </w:rPr>
+        <w:drawing>
+          <wp:anchor distT="0" distB="0" distL="114300" distR="114300" simplePos="0" relativeHeight="251701248" behindDoc="0" locked="0" layoutInCell="1" allowOverlap="1" wp14:anchorId="27471BBE">
+            <wp:simplePos x="0" y="0"/>
+            <wp:positionH relativeFrom="margin">
+              <wp:align>center</wp:align>
+            </wp:positionH>
+            <wp:positionV relativeFrom="paragraph">
+              <wp:posOffset>192405</wp:posOffset>
+            </wp:positionV>
+            <wp:extent cx="4400550" cy="4069715"/>
+            <wp:effectExtent l="0" t="0" r="0" b="6985"/>
+            <wp:wrapTopAndBottom/>
+            <wp:docPr id="13" name="Immagine 13"/>
+            <wp:cNvGraphicFramePr>
+              <a:graphicFrameLocks xmlns:a="http://schemas.openxmlformats.org/drawingml/2006/main" noChangeAspect="1"/>
+            </wp:cNvGraphicFramePr>
+            <a:graphic xmlns:a="http://schemas.openxmlformats.org/drawingml/2006/main">
+              <a:graphicData uri="http://schemas.openxmlformats.org/drawingml/2006/picture">
+                <pic:pic xmlns:pic="http://schemas.openxmlformats.org/drawingml/2006/picture">
+                  <pic:nvPicPr>
+                    <pic:cNvPr id="1" name=""/>
+                    <pic:cNvPicPr/>
+                  </pic:nvPicPr>
+                  <pic:blipFill>
+                    <a:blip r:embed="rId17" cstate="print">
+                      <a:extLst>
+                        <a:ext uri="{28A0092B-C50C-407E-A947-70E740481C1C}">
+                          <a14:useLocalDpi xmlns:a14="http://schemas.microsoft.com/office/drawing/2010/main" val="0"/>
+                        </a:ext>
+                      </a:extLst>
+                    </a:blip>
+                    <a:stretch>
+                      <a:fillRect/>
+                    </a:stretch>
+                  </pic:blipFill>
+                  <pic:spPr>
+                    <a:xfrm>
+                      <a:off x="0" y="0"/>
+                      <a:ext cx="4400550" cy="4069715"/>
+                    </a:xfrm>
+                    <a:prstGeom prst="rect">
+                      <a:avLst/>
+                    </a:prstGeom>
+                  </pic:spPr>
+                </pic:pic>
+              </a:graphicData>
+            </a:graphic>
+            <wp14:sizeRelH relativeFrom="margin">
+              <wp14:pctWidth>0</wp14:pctWidth>
+            </wp14:sizeRelH>
+            <wp14:sizeRelV relativeFrom="margin">
+              <wp14:pctHeight>0</wp14:pctHeight>
+            </wp14:sizeRelV>
+          </wp:anchor>
+        </w:drawing>
+      </w:r>
+    </w:p>
+    <w:p>
+      <w:pPr>
+        <w:pStyle w:val="Paragrafoelenco"/>
+        <w:ind w:left="1080"/>
+        <w:jc w:val="both"/>
+      </w:pPr>
+    </w:p>
+    <w:p>
+      <w:pPr>
+        <w:pStyle w:val="Paragrafoelenco"/>
+        <w:ind w:left="1080"/>
+        <w:jc w:val="both"/>
+      </w:pPr>
+      <w:r>
+        <w:t>Cliccando su una delle ricette presenti tra i risultati, viene presentata una pagina di dettaglio della ricetta stessa:</w:t>
+      </w:r>
+    </w:p>
+    <w:p>
+      <w:pPr>
+        <w:pStyle w:val="Paragrafoelenco"/>
+        <w:ind w:left="1080"/>
+        <w:jc w:val="both"/>
+      </w:pPr>
+      <w:r>
+        <w:rPr>
+          <w:noProof/>
+        </w:rPr>
+        <w:drawing>
+          <wp:anchor distT="0" distB="0" distL="114300" distR="114300" simplePos="0" relativeHeight="251702272" behindDoc="0" locked="0" layoutInCell="1" allowOverlap="1" wp14:anchorId="237E595C">
+            <wp:simplePos x="0" y="0"/>
+            <wp:positionH relativeFrom="margin">
+              <wp:align>center</wp:align>
+            </wp:positionH>
+            <wp:positionV relativeFrom="paragraph">
+              <wp:posOffset>273050</wp:posOffset>
+            </wp:positionV>
+            <wp:extent cx="4638675" cy="3502660"/>
+            <wp:effectExtent l="0" t="0" r="9525" b="2540"/>
+            <wp:wrapTopAndBottom/>
+            <wp:docPr id="14" name="Immagine 14"/>
+            <wp:cNvGraphicFramePr>
+              <a:graphicFrameLocks xmlns:a="http://schemas.openxmlformats.org/drawingml/2006/main" noChangeAspect="1"/>
+            </wp:cNvGraphicFramePr>
+            <a:graphic xmlns:a="http://schemas.openxmlformats.org/drawingml/2006/main">
+              <a:graphicData uri="http://schemas.openxmlformats.org/drawingml/2006/picture">
+                <pic:pic xmlns:pic="http://schemas.openxmlformats.org/drawingml/2006/picture">
+                  <pic:nvPicPr>
+                    <pic:cNvPr id="1" name=""/>
+                    <pic:cNvPicPr/>
+                  </pic:nvPicPr>
+                  <pic:blipFill>
+                    <a:blip r:embed="rId18" cstate="print">
+                      <a:extLst>
+                        <a:ext uri="{28A0092B-C50C-407E-A947-70E740481C1C}">
+                          <a14:useLocalDpi xmlns:a14="http://schemas.microsoft.com/office/drawing/2010/main" val="0"/>
+                        </a:ext>
+                      </a:extLst>
+                    </a:blip>
+                    <a:stretch>
+                      <a:fillRect/>
+                    </a:stretch>
+                  </pic:blipFill>
+                  <pic:spPr>
+                    <a:xfrm>
+                      <a:off x="0" y="0"/>
+                      <a:ext cx="4638675" cy="3502660"/>
+                    </a:xfrm>
+                    <a:prstGeom prst="rect">
+                      <a:avLst/>
+                    </a:prstGeom>
+                  </pic:spPr>
+                </pic:pic>
+              </a:graphicData>
+            </a:graphic>
+            <wp14:sizeRelH relativeFrom="margin">
+              <wp14:pctWidth>0</wp14:pctWidth>
+            </wp14:sizeRelH>
+            <wp14:sizeRelV relativeFrom="margin">
+              <wp14:pctHeight>0</wp14:pctHeight>
+            </wp14:sizeRelV>
+          </wp:anchor>
+        </w:drawing>
+      </w:r>
+    </w:p>
+    <w:p>
+      <w:pPr>
+        <w:pStyle w:val="Paragrafoelenco"/>
+        <w:ind w:left="1080"/>
+        <w:jc w:val="both"/>
+      </w:pPr>
+      <w:r>
+        <w:lastRenderedPageBreak/>
+        <w:t>Premendo sul pulsante “Indietro” si viene riportati all’elenco ricette precedentemente mostrate.</w:t>
+      </w:r>
+    </w:p>
+    <w:p>
+      <w:pPr>
+        <w:pStyle w:val="Paragrafoelenco"/>
+        <w:ind w:left="1080"/>
+        <w:jc w:val="both"/>
+      </w:pPr>
+    </w:p>
+    <w:p>
+      <w:pPr>
+        <w:pStyle w:val="Paragrafoelenco"/>
+        <w:numPr>
+          <w:ilvl w:val="0"/>
+          <w:numId w:val="15"/>
+        </w:numPr>
+        <w:jc w:val="both"/>
+      </w:pPr>
+      <w:r>
+        <w:t>Login e registrazione</w:t>
+      </w:r>
+    </w:p>
+    <w:p>
+      <w:pPr>
+        <w:pStyle w:val="Paragrafoelenco"/>
+        <w:ind w:left="1080"/>
+        <w:jc w:val="both"/>
+      </w:pPr>
+    </w:p>
+    <w:p>
+      <w:pPr>
+        <w:pStyle w:val="Paragrafoelenco"/>
+        <w:ind w:left="1080"/>
+        <w:jc w:val="both"/>
+      </w:pPr>
+      <w:r>
+        <w:t>Premendo sul pulsante “Accedi” compare la seguente schermata:</w:t>
+      </w:r>
+    </w:p>
+    <w:p>
+      <w:pPr>
+        <w:pStyle w:val="Paragrafoelenco"/>
+        <w:ind w:left="1080"/>
+        <w:jc w:val="both"/>
+      </w:pPr>
+      <w:r>
+        <w:rPr>
+          <w:noProof/>
+        </w:rPr>
+        <w:drawing>
+          <wp:anchor distT="0" distB="0" distL="114300" distR="114300" simplePos="0" relativeHeight="251703296" behindDoc="0" locked="0" layoutInCell="1" allowOverlap="1" wp14:anchorId="6E3D6E80">
+            <wp:simplePos x="0" y="0"/>
+            <wp:positionH relativeFrom="margin">
+              <wp:align>center</wp:align>
+            </wp:positionH>
+            <wp:positionV relativeFrom="paragraph">
+              <wp:posOffset>294640</wp:posOffset>
+            </wp:positionV>
+            <wp:extent cx="4982845" cy="2295525"/>
+            <wp:effectExtent l="0" t="0" r="8255" b="9525"/>
+            <wp:wrapTopAndBottom/>
+            <wp:docPr id="15" name="Immagine 15"/>
+            <wp:cNvGraphicFramePr>
+              <a:graphicFrameLocks xmlns:a="http://schemas.openxmlformats.org/drawingml/2006/main" noChangeAspect="1"/>
+            </wp:cNvGraphicFramePr>
+            <a:graphic xmlns:a="http://schemas.openxmlformats.org/drawingml/2006/main">
+              <a:graphicData uri="http://schemas.openxmlformats.org/drawingml/2006/picture">
+                <pic:pic xmlns:pic="http://schemas.openxmlformats.org/drawingml/2006/picture">
+                  <pic:nvPicPr>
+                    <pic:cNvPr id="1" name=""/>
+                    <pic:cNvPicPr/>
+                  </pic:nvPicPr>
+                  <pic:blipFill>
+                    <a:blip r:embed="rId19" cstate="print">
+                      <a:extLst>
+                        <a:ext uri="{28A0092B-C50C-407E-A947-70E740481C1C}">
+                          <a14:useLocalDpi xmlns:a14="http://schemas.microsoft.com/office/drawing/2010/main" val="0"/>
+                        </a:ext>
+                      </a:extLst>
+                    </a:blip>
+                    <a:stretch>
+                      <a:fillRect/>
+                    </a:stretch>
+                  </pic:blipFill>
+                  <pic:spPr>
+                    <a:xfrm>
+                      <a:off x="0" y="0"/>
+                      <a:ext cx="4982845" cy="2295525"/>
+                    </a:xfrm>
+                    <a:prstGeom prst="rect">
+                      <a:avLst/>
+                    </a:prstGeom>
+                  </pic:spPr>
+                </pic:pic>
+              </a:graphicData>
+            </a:graphic>
+            <wp14:sizeRelH relativeFrom="margin">
+              <wp14:pctWidth>0</wp14:pctWidth>
+            </wp14:sizeRelH>
+            <wp14:sizeRelV relativeFrom="margin">
+              <wp14:pctHeight>0</wp14:pctHeight>
+            </wp14:sizeRelV>
+          </wp:anchor>
+        </w:drawing>
+      </w:r>
+    </w:p>
+    <w:p>
+      <w:pPr>
+        <w:pStyle w:val="Paragrafoelenco"/>
+        <w:ind w:left="1080"/>
+        <w:jc w:val="both"/>
+      </w:pPr>
+    </w:p>
+    <w:p>
+      <w:pPr>
+        <w:pStyle w:val="Paragrafoelenco"/>
+        <w:ind w:left="1080"/>
+        <w:jc w:val="both"/>
+      </w:pPr>
+      <w:r>
+        <w:t xml:space="preserve">Qui è possibile inserire le proprie credenziali per accedere al sito o, in caso non si fosse ancora registrati, si può premere su “Registrati!”: così facendo, verrà presentato il seguente </w:t>
+      </w:r>
+      <w:proofErr w:type="spellStart"/>
+      <w:r>
+        <w:t>form</w:t>
+      </w:r>
+      <w:proofErr w:type="spellEnd"/>
+      <w:r>
+        <w:t>:</w:t>
+      </w:r>
+    </w:p>
+    <w:p>
+      <w:pPr>
+        <w:pStyle w:val="Paragrafoelenco"/>
+        <w:ind w:left="1080"/>
+        <w:jc w:val="both"/>
+      </w:pPr>
+    </w:p>
+    <w:p>
+      <w:pPr>
+        <w:pStyle w:val="Paragrafoelenco"/>
+        <w:ind w:left="1080"/>
+        <w:jc w:val="both"/>
+      </w:pPr>
+      <w:r>
+        <w:rPr>
+          <w:noProof/>
+        </w:rPr>
+        <w:drawing>
+          <wp:anchor distT="0" distB="0" distL="114300" distR="114300" simplePos="0" relativeHeight="251704320" behindDoc="0" locked="0" layoutInCell="1" allowOverlap="1" wp14:anchorId="3AD053BD">
+            <wp:simplePos x="0" y="0"/>
+            <wp:positionH relativeFrom="margin">
+              <wp:align>center</wp:align>
+            </wp:positionH>
+            <wp:positionV relativeFrom="paragraph">
+              <wp:posOffset>203200</wp:posOffset>
+            </wp:positionV>
+            <wp:extent cx="4989830" cy="3419475"/>
+            <wp:effectExtent l="0" t="0" r="1270" b="9525"/>
+            <wp:wrapTopAndBottom/>
+            <wp:docPr id="16" name="Immagine 16"/>
+            <wp:cNvGraphicFramePr>
+              <a:graphicFrameLocks xmlns:a="http://schemas.openxmlformats.org/drawingml/2006/main" noChangeAspect="1"/>
+            </wp:cNvGraphicFramePr>
+            <a:graphic xmlns:a="http://schemas.openxmlformats.org/drawingml/2006/main">
+              <a:graphicData uri="http://schemas.openxmlformats.org/drawingml/2006/picture">
+                <pic:pic xmlns:pic="http://schemas.openxmlformats.org/drawingml/2006/picture">
+                  <pic:nvPicPr>
+                    <pic:cNvPr id="1" name=""/>
+                    <pic:cNvPicPr/>
+                  </pic:nvPicPr>
+                  <pic:blipFill>
+                    <a:blip r:embed="rId20" cstate="print">
+                      <a:extLst>
+                        <a:ext uri="{28A0092B-C50C-407E-A947-70E740481C1C}">
+                          <a14:useLocalDpi xmlns:a14="http://schemas.microsoft.com/office/drawing/2010/main" val="0"/>
+                        </a:ext>
+                      </a:extLst>
+                    </a:blip>
+                    <a:stretch>
+                      <a:fillRect/>
+                    </a:stretch>
+                  </pic:blipFill>
+                  <pic:spPr>
+                    <a:xfrm>
+                      <a:off x="0" y="0"/>
+                      <a:ext cx="4989830" cy="3419475"/>
+                    </a:xfrm>
+                    <a:prstGeom prst="rect">
+                      <a:avLst/>
+                    </a:prstGeom>
+                  </pic:spPr>
+                </pic:pic>
+              </a:graphicData>
+            </a:graphic>
+            <wp14:sizeRelH relativeFrom="margin">
+              <wp14:pctWidth>0</wp14:pctWidth>
+            </wp14:sizeRelH>
+            <wp14:sizeRelV relativeFrom="margin">
+              <wp14:pctHeight>0</wp14:pctHeight>
+            </wp14:sizeRelV>
+          </wp:anchor>
+        </w:drawing>
+      </w:r>
+    </w:p>
+    <w:p>
+      <w:pPr>
+        <w:pStyle w:val="Paragrafoelenco"/>
+        <w:ind w:left="1080"/>
+        <w:jc w:val="both"/>
+      </w:pPr>
+    </w:p>
+    <w:p>
+      <w:pPr>
+        <w:pStyle w:val="Paragrafoelenco"/>
+        <w:ind w:left="1080"/>
+        <w:jc w:val="both"/>
+      </w:pPr>
+      <w:r>
+        <w:t xml:space="preserve">Inserendo i propri dati e premendo su “Registrazione”, verrà creata un’utenza di tipo Visitatore: verrà inoltre automaticamente effettuato l’accesso con l’utenza appena creata. </w:t>
+      </w:r>
+    </w:p>
+    <w:p>
+      <w:pPr>
+        <w:pStyle w:val="Paragrafoelenco"/>
+        <w:ind w:left="1080"/>
+        <w:jc w:val="both"/>
+      </w:pPr>
+      <w:r>
+        <w:t xml:space="preserve">Nel caso invece si fosse già in possesso di un utente, si può effettuare direttamente l’accesso tramite il </w:t>
+      </w:r>
+      <w:proofErr w:type="spellStart"/>
+      <w:r>
+        <w:t>form</w:t>
+      </w:r>
+      <w:proofErr w:type="spellEnd"/>
+      <w:r>
+        <w:t xml:space="preserve"> di Login. Se la propria utenza ha più ruoli all’interno del sito, verrà mostrata la seguente schermata di selezione delle deleghe:</w:t>
+      </w:r>
+    </w:p>
+    <w:p>
+      <w:pPr>
+        <w:pStyle w:val="Paragrafoelenco"/>
+        <w:ind w:left="1080"/>
+        <w:jc w:val="both"/>
+      </w:pPr>
+      <w:r>
+        <w:rPr>
+          <w:noProof/>
+        </w:rPr>
+        <w:lastRenderedPageBreak/>
+        <w:drawing>
+          <wp:anchor distT="0" distB="0" distL="114300" distR="114300" simplePos="0" relativeHeight="251705344" behindDoc="0" locked="0" layoutInCell="1" allowOverlap="1" wp14:anchorId="4CE09AEA">
+            <wp:simplePos x="0" y="0"/>
+            <wp:positionH relativeFrom="column">
+              <wp:posOffset>689610</wp:posOffset>
+            </wp:positionH>
+            <wp:positionV relativeFrom="paragraph">
+              <wp:posOffset>0</wp:posOffset>
+            </wp:positionV>
+            <wp:extent cx="4767580" cy="2476500"/>
+            <wp:effectExtent l="0" t="0" r="0" b="0"/>
+            <wp:wrapTopAndBottom/>
+            <wp:docPr id="18" name="Immagine 18"/>
+            <wp:cNvGraphicFramePr>
+              <a:graphicFrameLocks xmlns:a="http://schemas.openxmlformats.org/drawingml/2006/main" noChangeAspect="1"/>
+            </wp:cNvGraphicFramePr>
+            <a:graphic xmlns:a="http://schemas.openxmlformats.org/drawingml/2006/main">
+              <a:graphicData uri="http://schemas.openxmlformats.org/drawingml/2006/picture">
+                <pic:pic xmlns:pic="http://schemas.openxmlformats.org/drawingml/2006/picture">
+                  <pic:nvPicPr>
+                    <pic:cNvPr id="1" name=""/>
+                    <pic:cNvPicPr/>
+                  </pic:nvPicPr>
+                  <pic:blipFill>
+                    <a:blip r:embed="rId21" cstate="print">
+                      <a:extLst>
+                        <a:ext uri="{28A0092B-C50C-407E-A947-70E740481C1C}">
+                          <a14:useLocalDpi xmlns:a14="http://schemas.microsoft.com/office/drawing/2010/main" val="0"/>
+                        </a:ext>
+                      </a:extLst>
+                    </a:blip>
+                    <a:stretch>
+                      <a:fillRect/>
+                    </a:stretch>
+                  </pic:blipFill>
+                  <pic:spPr>
+                    <a:xfrm>
+                      <a:off x="0" y="0"/>
+                      <a:ext cx="4767580" cy="2476500"/>
+                    </a:xfrm>
+                    <a:prstGeom prst="rect">
+                      <a:avLst/>
+                    </a:prstGeom>
+                  </pic:spPr>
+                </pic:pic>
+              </a:graphicData>
+            </a:graphic>
+            <wp14:sizeRelH relativeFrom="margin">
+              <wp14:pctWidth>0</wp14:pctWidth>
+            </wp14:sizeRelH>
+            <wp14:sizeRelV relativeFrom="margin">
+              <wp14:pctHeight>0</wp14:pctHeight>
+            </wp14:sizeRelV>
+          </wp:anchor>
+        </w:drawing>
+      </w:r>
+    </w:p>
+    <w:p>
+      <w:pPr>
+        <w:jc w:val="both"/>
+      </w:pPr>
+      <w:r>
+        <w:t>Premendo su una delle deleghe, verrà effettuato l’accesso con quel ruolo.</w:t>
+      </w:r>
+    </w:p>
+    <w:p>
+      <w:pPr>
+        <w:jc w:val="both"/>
+      </w:pPr>
+    </w:p>
+    <w:p>
+      <w:pPr>
+        <w:pStyle w:val="Paragrafoelenco"/>
+        <w:numPr>
+          <w:ilvl w:val="0"/>
+          <w:numId w:val="15"/>
+        </w:numPr>
+        <w:jc w:val="both"/>
+        <w:rPr>
+          <w:b/>
+        </w:rPr>
+      </w:pPr>
+      <w:r>
+        <w:rPr>
+          <w:b/>
+        </w:rPr>
+        <w:t>Crea/Modifica deleghe</w:t>
+      </w:r>
+      <w:r>
+        <w:rPr>
+          <w:b/>
+        </w:rPr>
+        <w:t xml:space="preserve"> (utente visitatore)</w:t>
+      </w:r>
+    </w:p>
+    <w:p>
+      <w:pPr>
+        <w:pStyle w:val="Paragrafoelenco"/>
+        <w:ind w:left="1080"/>
+        <w:jc w:val="both"/>
+      </w:pPr>
+    </w:p>
+    <w:p>
+      <w:pPr>
+        <w:pStyle w:val="Paragrafoelenco"/>
+        <w:ind w:left="1080"/>
+        <w:jc w:val="both"/>
+      </w:pPr>
+      <w:r>
+        <w:t>Da qui è possibile creare, modificare e visualizzare le proprie ricette.</w:t>
+      </w:r>
+    </w:p>
+    <w:p>
+      <w:pPr>
+        <w:pStyle w:val="Paragrafoelenco"/>
+        <w:ind w:left="1080"/>
+        <w:jc w:val="both"/>
+      </w:pPr>
+      <w:r>
+        <w:rPr>
+          <w:noProof/>
+        </w:rPr>
+        <w:drawing>
+          <wp:anchor distT="0" distB="0" distL="114300" distR="114300" simplePos="0" relativeHeight="251706368" behindDoc="0" locked="0" layoutInCell="1" allowOverlap="1" wp14:anchorId="61A79720">
+            <wp:simplePos x="0" y="0"/>
+            <wp:positionH relativeFrom="margin">
+              <wp:align>left</wp:align>
+            </wp:positionH>
+            <wp:positionV relativeFrom="paragraph">
+              <wp:posOffset>259715</wp:posOffset>
+            </wp:positionV>
+            <wp:extent cx="6120130" cy="4351655"/>
+            <wp:effectExtent l="0" t="0" r="0" b="0"/>
+            <wp:wrapTopAndBottom/>
+            <wp:docPr id="19" name="Immagine 19"/>
+            <wp:cNvGraphicFramePr>
+              <a:graphicFrameLocks xmlns:a="http://schemas.openxmlformats.org/drawingml/2006/main" noChangeAspect="1"/>
+            </wp:cNvGraphicFramePr>
+            <a:graphic xmlns:a="http://schemas.openxmlformats.org/drawingml/2006/main">
+              <a:graphicData uri="http://schemas.openxmlformats.org/drawingml/2006/picture">
+                <pic:pic xmlns:pic="http://schemas.openxmlformats.org/drawingml/2006/picture">
+                  <pic:nvPicPr>
+                    <pic:cNvPr id="1" name=""/>
+                    <pic:cNvPicPr/>
+                  </pic:nvPicPr>
+                  <pic:blipFill>
+                    <a:blip r:embed="rId22">
+                      <a:extLst>
+                        <a:ext uri="{28A0092B-C50C-407E-A947-70E740481C1C}">
+                          <a14:useLocalDpi xmlns:a14="http://schemas.microsoft.com/office/drawing/2010/main" val="0"/>
+                        </a:ext>
+                      </a:extLst>
+                    </a:blip>
+                    <a:stretch>
+                      <a:fillRect/>
+                    </a:stretch>
+                  </pic:blipFill>
+                  <pic:spPr>
+                    <a:xfrm>
+                      <a:off x="0" y="0"/>
+                      <a:ext cx="6120130" cy="4351655"/>
+                    </a:xfrm>
+                    <a:prstGeom prst="rect">
+                      <a:avLst/>
+                    </a:prstGeom>
+                  </pic:spPr>
+                </pic:pic>
+              </a:graphicData>
+            </a:graphic>
+          </wp:anchor>
+        </w:drawing>
+      </w:r>
+    </w:p>
+    <w:p>
+      <w:pPr>
+        <w:pStyle w:val="Paragrafoelenco"/>
+        <w:ind w:left="1080"/>
+        <w:jc w:val="both"/>
+      </w:pPr>
+    </w:p>
+    <w:p>
+      <w:pPr>
+        <w:pStyle w:val="Paragrafoelenco"/>
+        <w:ind w:left="1080"/>
+        <w:jc w:val="both"/>
+      </w:pPr>
+      <w:r>
+        <w:t xml:space="preserve">La tabella riporta alcuni dettagli principali delle ricette, tra cui lo stato di approvazione. Vediamo ora i </w:t>
+      </w:r>
+      <w:proofErr w:type="spellStart"/>
+      <w:r>
+        <w:t>form</w:t>
+      </w:r>
+      <w:proofErr w:type="spellEnd"/>
+      <w:r>
+        <w:t xml:space="preserve"> utilizzati per la creazione, modifica e visualizzazione delle ricette.</w:t>
+      </w:r>
+    </w:p>
+    <w:p>
+      <w:pPr>
+        <w:pStyle w:val="Paragrafoelenco"/>
+        <w:ind w:left="1080"/>
+        <w:jc w:val="both"/>
+      </w:pPr>
+    </w:p>
+    <w:p>
+      <w:pPr>
+        <w:pStyle w:val="Paragrafoelenco"/>
+        <w:numPr>
+          <w:ilvl w:val="0"/>
+          <w:numId w:val="16"/>
+        </w:numPr>
+        <w:jc w:val="both"/>
+        <w:rPr>
+          <w:i/>
+        </w:rPr>
+      </w:pPr>
+      <w:r>
+        <w:rPr>
+          <w:i/>
+        </w:rPr>
+        <w:t>Form di creazione</w:t>
+      </w:r>
+    </w:p>
+    <w:p>
+      <w:pPr>
+        <w:pStyle w:val="Paragrafoelenco"/>
+        <w:ind w:left="1800"/>
+        <w:jc w:val="both"/>
+        <w:rPr>
+          <w:i/>
+        </w:rPr>
+      </w:pPr>
+      <w:r>
+        <w:rPr>
+          <w:noProof/>
+        </w:rPr>
+        <w:drawing>
+          <wp:anchor distT="0" distB="0" distL="114300" distR="114300" simplePos="0" relativeHeight="251707392" behindDoc="0" locked="0" layoutInCell="1" allowOverlap="1" wp14:anchorId="24EF85B7">
+            <wp:simplePos x="0" y="0"/>
+            <wp:positionH relativeFrom="margin">
+              <wp:align>right</wp:align>
+            </wp:positionH>
+            <wp:positionV relativeFrom="paragraph">
+              <wp:posOffset>236855</wp:posOffset>
+            </wp:positionV>
+            <wp:extent cx="6120130" cy="6373495"/>
+            <wp:effectExtent l="0" t="0" r="0" b="8255"/>
+            <wp:wrapTopAndBottom/>
+            <wp:docPr id="20" name="Immagine 20"/>
+            <wp:cNvGraphicFramePr>
+              <a:graphicFrameLocks xmlns:a="http://schemas.openxmlformats.org/drawingml/2006/main" noChangeAspect="1"/>
+            </wp:cNvGraphicFramePr>
+            <a:graphic xmlns:a="http://schemas.openxmlformats.org/drawingml/2006/main">
+              <a:graphicData uri="http://schemas.openxmlformats.org/drawingml/2006/picture">
+                <pic:pic xmlns:pic="http://schemas.openxmlformats.org/drawingml/2006/picture">
+                  <pic:nvPicPr>
+                    <pic:cNvPr id="1" name=""/>
+                    <pic:cNvPicPr/>
+                  </pic:nvPicPr>
+                  <pic:blipFill>
+                    <a:blip r:embed="rId23">
+                      <a:extLst>
+                        <a:ext uri="{28A0092B-C50C-407E-A947-70E740481C1C}">
+                          <a14:useLocalDpi xmlns:a14="http://schemas.microsoft.com/office/drawing/2010/main" val="0"/>
+                        </a:ext>
+                      </a:extLst>
+                    </a:blip>
+                    <a:stretch>
+                      <a:fillRect/>
+                    </a:stretch>
+                  </pic:blipFill>
+                  <pic:spPr>
+                    <a:xfrm>
+                      <a:off x="0" y="0"/>
+                      <a:ext cx="6120130" cy="6373495"/>
+                    </a:xfrm>
+                    <a:prstGeom prst="rect">
+                      <a:avLst/>
+                    </a:prstGeom>
+                  </pic:spPr>
+                </pic:pic>
+              </a:graphicData>
+            </a:graphic>
+          </wp:anchor>
+        </w:drawing>
+      </w:r>
+    </w:p>
+    <w:p>
+      <w:pPr>
+        <w:pStyle w:val="Paragrafoelenco"/>
+        <w:ind w:left="1800"/>
+        <w:jc w:val="both"/>
+      </w:pPr>
+    </w:p>
+    <w:p>
+      <w:pPr>
+        <w:pStyle w:val="Paragrafoelenco"/>
+        <w:ind w:left="1800"/>
+        <w:jc w:val="both"/>
+      </w:pPr>
+      <w:r>
+        <w:t xml:space="preserve">Anzitutto è possibile notare una </w:t>
+      </w:r>
+      <w:proofErr w:type="spellStart"/>
+      <w:r>
+        <w:t>Ribbon</w:t>
+      </w:r>
+      <w:proofErr w:type="spellEnd"/>
+      <w:r>
+        <w:t xml:space="preserve"> con i pulsanti “Indietro” e “Salva”. La </w:t>
+      </w:r>
+      <w:proofErr w:type="spellStart"/>
+      <w:r>
+        <w:t>Ribbon</w:t>
+      </w:r>
+      <w:proofErr w:type="spellEnd"/>
+      <w:r>
+        <w:t xml:space="preserve"> è dinamica, e i suoi pulsanti cambiano a seconda dello stato della ricetta.</w:t>
+      </w:r>
+      <w:r>
+        <w:t xml:space="preserve"> Il pulsante “Indietro” permette di tornare alla tabella delle proprie ricette. Se si torna indietro senza aver salvato la propria ricetta, essa verrà cancellata.</w:t>
+      </w:r>
+    </w:p>
+    <w:p>
+      <w:pPr>
+        <w:pStyle w:val="Paragrafoelenco"/>
+        <w:ind w:left="1800"/>
+        <w:jc w:val="both"/>
+      </w:pPr>
+      <w:r>
+        <w:t xml:space="preserve">Per salvare inizialmente la ricetta è necessario anzitutto compilare i dati obbligatori. Premendo sul pulsante “Aggiungi ingrediente” verrà aggiunta una riga nella sezione Ingredienti. Premendo sulla X, invece, si possono eliminare le righe aggiunte. Se viene aggiunta una riga, diventa immediatamente obbligatorio compilarla con l’ingrediente e la quantità. Il campo Ingrediente è di tipo </w:t>
+      </w:r>
+      <w:proofErr w:type="spellStart"/>
+      <w:r>
+        <w:t>autocomplete</w:t>
+      </w:r>
+      <w:proofErr w:type="spellEnd"/>
+      <w:r>
+        <w:t xml:space="preserve">: questo significa che è possibile scegliere gli ingredienti dalle </w:t>
+      </w:r>
+      <w:proofErr w:type="spellStart"/>
+      <w:r>
+        <w:t>tuple</w:t>
+      </w:r>
+      <w:proofErr w:type="spellEnd"/>
+      <w:r>
+        <w:t xml:space="preserve"> già esistenti nella tabella del DB “Ingrediente”.</w:t>
+      </w:r>
+    </w:p>
+    <w:p>
+      <w:pPr>
+        <w:pStyle w:val="Paragrafoelenco"/>
+        <w:ind w:left="1800"/>
+        <w:jc w:val="both"/>
+      </w:pPr>
+      <w:r>
+        <w:rPr>
+          <w:noProof/>
+        </w:rPr>
+        <w:lastRenderedPageBreak/>
+        <w:drawing>
+          <wp:anchor distT="0" distB="0" distL="114300" distR="114300" simplePos="0" relativeHeight="251708416" behindDoc="0" locked="0" layoutInCell="1" allowOverlap="1" wp14:anchorId="48B706F1">
+            <wp:simplePos x="0" y="0"/>
+            <wp:positionH relativeFrom="column">
+              <wp:posOffset>1432560</wp:posOffset>
+            </wp:positionH>
+            <wp:positionV relativeFrom="paragraph">
+              <wp:posOffset>0</wp:posOffset>
+            </wp:positionV>
+            <wp:extent cx="2781300" cy="1397000"/>
+            <wp:effectExtent l="0" t="0" r="0" b="0"/>
+            <wp:wrapTopAndBottom/>
+            <wp:docPr id="22" name="Immagine 22"/>
+            <wp:cNvGraphicFramePr>
+              <a:graphicFrameLocks xmlns:a="http://schemas.openxmlformats.org/drawingml/2006/main" noChangeAspect="1"/>
+            </wp:cNvGraphicFramePr>
+            <a:graphic xmlns:a="http://schemas.openxmlformats.org/drawingml/2006/main">
+              <a:graphicData uri="http://schemas.openxmlformats.org/drawingml/2006/picture">
+                <pic:pic xmlns:pic="http://schemas.openxmlformats.org/drawingml/2006/picture">
+                  <pic:nvPicPr>
+                    <pic:cNvPr id="1" name=""/>
+                    <pic:cNvPicPr/>
+                  </pic:nvPicPr>
+                  <pic:blipFill>
+                    <a:blip r:embed="rId24">
+                      <a:extLst>
+                        <a:ext uri="{28A0092B-C50C-407E-A947-70E740481C1C}">
+                          <a14:useLocalDpi xmlns:a14="http://schemas.microsoft.com/office/drawing/2010/main" val="0"/>
+                        </a:ext>
+                      </a:extLst>
+                    </a:blip>
+                    <a:stretch>
+                      <a:fillRect/>
+                    </a:stretch>
+                  </pic:blipFill>
+                  <pic:spPr>
+                    <a:xfrm>
+                      <a:off x="0" y="0"/>
+                      <a:ext cx="2781300" cy="1397000"/>
+                    </a:xfrm>
+                    <a:prstGeom prst="rect">
+                      <a:avLst/>
+                    </a:prstGeom>
+                  </pic:spPr>
+                </pic:pic>
+              </a:graphicData>
+            </a:graphic>
+            <wp14:sizeRelH relativeFrom="margin">
+              <wp14:pctWidth>0</wp14:pctWidth>
+            </wp14:sizeRelH>
+            <wp14:sizeRelV relativeFrom="margin">
+              <wp14:pctHeight>0</wp14:pctHeight>
+            </wp14:sizeRelV>
+          </wp:anchor>
+        </w:drawing>
+      </w:r>
+    </w:p>
+    <w:p>
+      <w:pPr>
+        <w:pStyle w:val="Paragrafoelenco"/>
+        <w:ind w:left="1800"/>
+        <w:jc w:val="both"/>
+      </w:pPr>
+    </w:p>
+    <w:p>
+      <w:pPr>
+        <w:pStyle w:val="Paragrafoelenco"/>
+        <w:ind w:left="1800"/>
+        <w:jc w:val="both"/>
+      </w:pPr>
+      <w:r>
+        <w:t xml:space="preserve">Una volta compilati tutti i campi obbligatori, premendo sul pulsante “Salva” nella </w:t>
+      </w:r>
+      <w:proofErr w:type="spellStart"/>
+      <w:r>
+        <w:t>ribbon</w:t>
+      </w:r>
+      <w:proofErr w:type="spellEnd"/>
+      <w:r>
+        <w:t xml:space="preserve"> </w:t>
+      </w:r>
+      <w:r>
+        <w:t xml:space="preserve">la ricetta viene salvata ed inserita nel DB con stato “Bozza”. Viene quindi presentato il secondo </w:t>
+      </w:r>
+      <w:proofErr w:type="spellStart"/>
+      <w:r>
+        <w:t>form</w:t>
+      </w:r>
+      <w:proofErr w:type="spellEnd"/>
+      <w:r>
+        <w:t>.</w:t>
+      </w:r>
+    </w:p>
+    <w:p>
+      <w:pPr>
+        <w:pStyle w:val="Paragrafoelenco"/>
+        <w:ind w:left="1800"/>
+        <w:jc w:val="both"/>
+      </w:pPr>
+    </w:p>
+    <w:p>
+      <w:pPr>
+        <w:pStyle w:val="Paragrafoelenco"/>
+        <w:numPr>
+          <w:ilvl w:val="0"/>
+          <w:numId w:val="16"/>
+        </w:numPr>
+        <w:jc w:val="both"/>
+        <w:rPr>
+          <w:i/>
+        </w:rPr>
+      </w:pPr>
+      <w:r>
+        <w:rPr>
+          <w:i/>
+        </w:rPr>
+        <w:t>Form di modifica</w:t>
+      </w:r>
+    </w:p>
+    <w:p>
+      <w:pPr>
+        <w:pStyle w:val="Paragrafoelenco"/>
+        <w:ind w:left="1800"/>
+        <w:jc w:val="both"/>
+      </w:pPr>
+      <w:r>
+        <w:rPr>
+          <w:noProof/>
+        </w:rPr>
+        <w:drawing>
+          <wp:anchor distT="0" distB="0" distL="114300" distR="114300" simplePos="0" relativeHeight="251709440" behindDoc="0" locked="0" layoutInCell="1" allowOverlap="1" wp14:anchorId="6B53FE2B">
+            <wp:simplePos x="0" y="0"/>
+            <wp:positionH relativeFrom="margin">
+              <wp:align>center</wp:align>
+            </wp:positionH>
+            <wp:positionV relativeFrom="paragraph">
+              <wp:posOffset>281940</wp:posOffset>
+            </wp:positionV>
+            <wp:extent cx="3799205" cy="5372100"/>
+            <wp:effectExtent l="0" t="0" r="0" b="0"/>
+            <wp:wrapTopAndBottom/>
+            <wp:docPr id="24" name="Immagine 24"/>
+            <wp:cNvGraphicFramePr>
+              <a:graphicFrameLocks xmlns:a="http://schemas.openxmlformats.org/drawingml/2006/main" noChangeAspect="1"/>
+            </wp:cNvGraphicFramePr>
+            <a:graphic xmlns:a="http://schemas.openxmlformats.org/drawingml/2006/main">
+              <a:graphicData uri="http://schemas.openxmlformats.org/drawingml/2006/picture">
+                <pic:pic xmlns:pic="http://schemas.openxmlformats.org/drawingml/2006/picture">
+                  <pic:nvPicPr>
+                    <pic:cNvPr id="1" name=""/>
+                    <pic:cNvPicPr/>
+                  </pic:nvPicPr>
+                  <pic:blipFill>
+                    <a:blip r:embed="rId25" cstate="print">
+                      <a:extLst>
+                        <a:ext uri="{28A0092B-C50C-407E-A947-70E740481C1C}">
+                          <a14:useLocalDpi xmlns:a14="http://schemas.microsoft.com/office/drawing/2010/main" val="0"/>
+                        </a:ext>
+                      </a:extLst>
+                    </a:blip>
+                    <a:stretch>
+                      <a:fillRect/>
+                    </a:stretch>
+                  </pic:blipFill>
+                  <pic:spPr>
+                    <a:xfrm>
+                      <a:off x="0" y="0"/>
+                      <a:ext cx="3799205" cy="5372100"/>
+                    </a:xfrm>
+                    <a:prstGeom prst="rect">
+                      <a:avLst/>
+                    </a:prstGeom>
+                  </pic:spPr>
+                </pic:pic>
+              </a:graphicData>
+            </a:graphic>
+            <wp14:sizeRelH relativeFrom="margin">
+              <wp14:pctWidth>0</wp14:pctWidth>
+            </wp14:sizeRelH>
+            <wp14:sizeRelV relativeFrom="margin">
+              <wp14:pctHeight>0</wp14:pctHeight>
+            </wp14:sizeRelV>
+          </wp:anchor>
+        </w:drawing>
+      </w:r>
+    </w:p>
+    <w:p>
+      <w:pPr>
+        <w:pStyle w:val="Paragrafoelenco"/>
+        <w:ind w:left="1800"/>
+        <w:jc w:val="both"/>
+      </w:pPr>
+    </w:p>
+    <w:p>
+      <w:pPr>
+        <w:pStyle w:val="Paragrafoelenco"/>
+        <w:ind w:left="1800"/>
+        <w:jc w:val="both"/>
+      </w:pPr>
+    </w:p>
+    <w:p>
+      <w:pPr>
+        <w:pStyle w:val="Paragrafoelenco"/>
+        <w:ind w:left="1800"/>
+        <w:jc w:val="both"/>
+      </w:pPr>
+      <w:r>
+        <w:t xml:space="preserve">Qui è possibile vedere i dettagli delle proprie ricette, ed effettuare modifiche su di essi. Si può inoltre notare che la </w:t>
+      </w:r>
+      <w:proofErr w:type="spellStart"/>
+      <w:r>
+        <w:t>Ribbon</w:t>
+      </w:r>
+      <w:proofErr w:type="spellEnd"/>
+      <w:r>
+        <w:t xml:space="preserve"> viene popolata di pulsanti prima non presenti: il </w:t>
+      </w:r>
+      <w:r>
+        <w:lastRenderedPageBreak/>
+        <w:t>pulsante “Elimina” cancellerà definitivamente la ricetta dal DB (questa azione è irreversibile). Il pulsante “Invia”, invece, procederà a sottoporre ai redattori la ricetta portandola nello stato “Inviata”. Quando la ricetta passa in questo stato, non è più possibile effettuare modifiche</w:t>
+      </w:r>
+      <w:r>
+        <w:t>.</w:t>
+      </w:r>
+    </w:p>
+    <w:p>
+      <w:pPr>
+        <w:pStyle w:val="Paragrafoelenco"/>
+        <w:ind w:left="1800"/>
+        <w:jc w:val="both"/>
+      </w:pPr>
+      <w:r>
+        <w:t xml:space="preserve">Lo stato di avanzamento del flusso approvativo è visibile tramite la barra degli stati. Nel primo </w:t>
+      </w:r>
+      <w:proofErr w:type="spellStart"/>
+      <w:r>
+        <w:t>screenshot</w:t>
+      </w:r>
+      <w:proofErr w:type="spellEnd"/>
+      <w:r>
+        <w:t xml:space="preserve"> possiamo vedere che la ricetta si trova ancora in stato di Bozza. Quando è in questo stato, i redattori non possono visualizzarle.</w:t>
+      </w:r>
+    </w:p>
+    <w:p>
+      <w:pPr>
+        <w:pStyle w:val="Paragrafoelenco"/>
+        <w:ind w:left="1800"/>
+        <w:jc w:val="both"/>
+      </w:pPr>
+    </w:p>
+    <w:p>
+      <w:pPr>
+        <w:pStyle w:val="Paragrafoelenco"/>
+        <w:numPr>
+          <w:ilvl w:val="0"/>
+          <w:numId w:val="16"/>
+        </w:numPr>
+        <w:jc w:val="both"/>
+        <w:rPr>
+          <w:i/>
+        </w:rPr>
+      </w:pPr>
+      <w:r>
+        <w:rPr>
+          <w:i/>
+        </w:rPr>
+        <w:t>Form di visualizzazione</w:t>
+      </w:r>
+    </w:p>
+    <w:p>
+      <w:pPr>
+        <w:pStyle w:val="Paragrafoelenco"/>
+        <w:ind w:left="1800"/>
+        <w:jc w:val="both"/>
+      </w:pPr>
+      <w:r>
+        <w:rPr>
+          <w:noProof/>
+        </w:rPr>
+        <w:drawing>
+          <wp:anchor distT="0" distB="0" distL="114300" distR="114300" simplePos="0" relativeHeight="251710464" behindDoc="0" locked="0" layoutInCell="1" allowOverlap="1" wp14:anchorId="12C00359">
+            <wp:simplePos x="0" y="0"/>
+            <wp:positionH relativeFrom="margin">
+              <wp:align>center</wp:align>
+            </wp:positionH>
+            <wp:positionV relativeFrom="paragraph">
+              <wp:posOffset>252095</wp:posOffset>
+            </wp:positionV>
+            <wp:extent cx="4174490" cy="5229225"/>
+            <wp:effectExtent l="0" t="0" r="0" b="9525"/>
+            <wp:wrapTopAndBottom/>
+            <wp:docPr id="25" name="Immagine 25"/>
+            <wp:cNvGraphicFramePr>
+              <a:graphicFrameLocks xmlns:a="http://schemas.openxmlformats.org/drawingml/2006/main" noChangeAspect="1"/>
+            </wp:cNvGraphicFramePr>
+            <a:graphic xmlns:a="http://schemas.openxmlformats.org/drawingml/2006/main">
+              <a:graphicData uri="http://schemas.openxmlformats.org/drawingml/2006/picture">
+                <pic:pic xmlns:pic="http://schemas.openxmlformats.org/drawingml/2006/picture">
+                  <pic:nvPicPr>
+                    <pic:cNvPr id="1" name=""/>
+                    <pic:cNvPicPr/>
+                  </pic:nvPicPr>
+                  <pic:blipFill>
+                    <a:blip r:embed="rId26" cstate="print">
+                      <a:extLst>
+                        <a:ext uri="{28A0092B-C50C-407E-A947-70E740481C1C}">
+                          <a14:useLocalDpi xmlns:a14="http://schemas.microsoft.com/office/drawing/2010/main" val="0"/>
+                        </a:ext>
+                      </a:extLst>
+                    </a:blip>
+                    <a:stretch>
+                      <a:fillRect/>
+                    </a:stretch>
+                  </pic:blipFill>
+                  <pic:spPr>
+                    <a:xfrm>
+                      <a:off x="0" y="0"/>
+                      <a:ext cx="4174490" cy="5229225"/>
+                    </a:xfrm>
+                    <a:prstGeom prst="rect">
+                      <a:avLst/>
+                    </a:prstGeom>
+                  </pic:spPr>
+                </pic:pic>
+              </a:graphicData>
+            </a:graphic>
+            <wp14:sizeRelH relativeFrom="margin">
+              <wp14:pctWidth>0</wp14:pctWidth>
+            </wp14:sizeRelH>
+            <wp14:sizeRelV relativeFrom="margin">
+              <wp14:pctHeight>0</wp14:pctHeight>
+            </wp14:sizeRelV>
+          </wp:anchor>
+        </w:drawing>
+      </w:r>
+    </w:p>
+    <w:p>
+      <w:pPr>
+        <w:pStyle w:val="Paragrafoelenco"/>
+        <w:ind w:left="1800"/>
+        <w:jc w:val="both"/>
+      </w:pPr>
+    </w:p>
+    <w:p>
+      <w:pPr>
+        <w:pStyle w:val="Paragrafoelenco"/>
+        <w:ind w:left="1800"/>
+        <w:jc w:val="both"/>
+      </w:pPr>
+      <w:r>
+        <w:t xml:space="preserve">Questo </w:t>
+      </w:r>
+      <w:proofErr w:type="spellStart"/>
+      <w:r>
+        <w:t>form</w:t>
+      </w:r>
+      <w:proofErr w:type="spellEnd"/>
+      <w:r>
+        <w:t xml:space="preserve"> non consente modifiche, ma è utile per visualizzare lo stato di approvazione di una ricetta (in questo caso è in validazione, ciò significa che un redattore l’ha presa in carico per validarla o rifiutarla)</w:t>
+      </w:r>
+    </w:p>
+    <w:p>
+      <w:pPr>
+        <w:pStyle w:val="Paragrafoelenco"/>
+        <w:ind w:left="1800"/>
+        <w:jc w:val="both"/>
+      </w:pPr>
+    </w:p>
+    <w:p>
+      <w:pPr>
+        <w:pStyle w:val="Paragrafoelenco"/>
+        <w:numPr>
+          <w:ilvl w:val="0"/>
+          <w:numId w:val="15"/>
+        </w:numPr>
+        <w:jc w:val="both"/>
+      </w:pPr>
+      <w:r>
+        <w:t>Catalogo Ricette (utente visitatore)</w:t>
+      </w:r>
+    </w:p>
+    <w:p>
+      <w:pPr>
+        <w:pStyle w:val="Paragrafoelenco"/>
+        <w:ind w:left="1080"/>
+        <w:jc w:val="both"/>
+      </w:pPr>
+    </w:p>
+    <w:p>
+      <w:pPr>
+        <w:pStyle w:val="Paragrafoelenco"/>
+        <w:ind w:left="1080"/>
+        <w:jc w:val="both"/>
+      </w:pPr>
+      <w:r>
+        <w:t>Il catalogo ricette per gli utenti visitatori differisce rispetto a quello degli utenti anonimi a causa della presenza del Carrello Ricette Salvate.</w:t>
+      </w:r>
+    </w:p>
+    <w:p>
+      <w:pPr>
+        <w:pStyle w:val="Paragrafoelenco"/>
+        <w:ind w:left="1080"/>
+        <w:jc w:val="both"/>
+      </w:pPr>
+    </w:p>
+    <w:p>
+      <w:pPr>
+        <w:pStyle w:val="Paragrafoelenco"/>
+        <w:ind w:left="1080"/>
+        <w:jc w:val="both"/>
+      </w:pPr>
+      <w:r>
+        <w:rPr>
+          <w:noProof/>
+        </w:rPr>
+        <w:lastRenderedPageBreak/>
+        <w:drawing>
+          <wp:anchor distT="0" distB="0" distL="114300" distR="114300" simplePos="0" relativeHeight="251711488" behindDoc="0" locked="0" layoutInCell="1" allowOverlap="1" wp14:anchorId="21E57837">
+            <wp:simplePos x="0" y="0"/>
+            <wp:positionH relativeFrom="column">
+              <wp:posOffset>689610</wp:posOffset>
+            </wp:positionH>
+            <wp:positionV relativeFrom="paragraph">
+              <wp:posOffset>0</wp:posOffset>
+            </wp:positionV>
+            <wp:extent cx="5033010" cy="1800225"/>
+            <wp:effectExtent l="0" t="0" r="0" b="9525"/>
+            <wp:wrapTopAndBottom/>
+            <wp:docPr id="26" name="Immagine 26"/>
+            <wp:cNvGraphicFramePr>
+              <a:graphicFrameLocks xmlns:a="http://schemas.openxmlformats.org/drawingml/2006/main" noChangeAspect="1"/>
+            </wp:cNvGraphicFramePr>
+            <a:graphic xmlns:a="http://schemas.openxmlformats.org/drawingml/2006/main">
+              <a:graphicData uri="http://schemas.openxmlformats.org/drawingml/2006/picture">
+                <pic:pic xmlns:pic="http://schemas.openxmlformats.org/drawingml/2006/picture">
+                  <pic:nvPicPr>
+                    <pic:cNvPr id="1" name=""/>
+                    <pic:cNvPicPr/>
+                  </pic:nvPicPr>
+                  <pic:blipFill>
+                    <a:blip r:embed="rId27" cstate="print">
+                      <a:extLst>
+                        <a:ext uri="{28A0092B-C50C-407E-A947-70E740481C1C}">
+                          <a14:useLocalDpi xmlns:a14="http://schemas.microsoft.com/office/drawing/2010/main" val="0"/>
+                        </a:ext>
+                      </a:extLst>
+                    </a:blip>
+                    <a:stretch>
+                      <a:fillRect/>
+                    </a:stretch>
+                  </pic:blipFill>
+                  <pic:spPr>
+                    <a:xfrm>
+                      <a:off x="0" y="0"/>
+                      <a:ext cx="5033010" cy="1800225"/>
+                    </a:xfrm>
+                    <a:prstGeom prst="rect">
+                      <a:avLst/>
+                    </a:prstGeom>
+                  </pic:spPr>
+                </pic:pic>
+              </a:graphicData>
+            </a:graphic>
+            <wp14:sizeRelH relativeFrom="margin">
+              <wp14:pctWidth>0</wp14:pctWidth>
+            </wp14:sizeRelH>
+            <wp14:sizeRelV relativeFrom="margin">
+              <wp14:pctHeight>0</wp14:pctHeight>
+            </wp14:sizeRelV>
+          </wp:anchor>
+        </w:drawing>
+      </w:r>
+    </w:p>
+    <w:p>
+      <w:pPr>
+        <w:pStyle w:val="Paragrafoelenco"/>
+        <w:ind w:left="1080"/>
+        <w:jc w:val="both"/>
+      </w:pPr>
+      <w:r>
+        <w:t>Tramite questo componente è possibile visualizzare le ricette precedentemente salvate e le loro calorie totali. In alto, inoltre, viene presentata la somma delle calorie di tutte le ricette salvate. Per aggiungere una ricetta a quelle salvate, è sufficiente entrare nel dettaglio di una qualsiasi ricetta:</w:t>
+      </w:r>
+    </w:p>
+    <w:p>
+      <w:pPr>
+        <w:pStyle w:val="Paragrafoelenco"/>
+        <w:ind w:left="1080"/>
+        <w:jc w:val="both"/>
+      </w:pPr>
+      <w:r>
+        <w:rPr>
+          <w:noProof/>
+        </w:rPr>
+        <w:drawing>
+          <wp:anchor distT="0" distB="0" distL="114300" distR="114300" simplePos="0" relativeHeight="251712512" behindDoc="0" locked="0" layoutInCell="1" allowOverlap="1" wp14:anchorId="329D514E">
+            <wp:simplePos x="0" y="0"/>
+            <wp:positionH relativeFrom="margin">
+              <wp:align>center</wp:align>
+            </wp:positionH>
+            <wp:positionV relativeFrom="paragraph">
+              <wp:posOffset>320040</wp:posOffset>
+            </wp:positionV>
+            <wp:extent cx="5264785" cy="2638425"/>
+            <wp:effectExtent l="0" t="0" r="0" b="9525"/>
+            <wp:wrapTopAndBottom/>
+            <wp:docPr id="27" name="Immagine 27"/>
+            <wp:cNvGraphicFramePr>
+              <a:graphicFrameLocks xmlns:a="http://schemas.openxmlformats.org/drawingml/2006/main" noChangeAspect="1"/>
+            </wp:cNvGraphicFramePr>
+            <a:graphic xmlns:a="http://schemas.openxmlformats.org/drawingml/2006/main">
+              <a:graphicData uri="http://schemas.openxmlformats.org/drawingml/2006/picture">
+                <pic:pic xmlns:pic="http://schemas.openxmlformats.org/drawingml/2006/picture">
+                  <pic:nvPicPr>
+                    <pic:cNvPr id="1" name=""/>
+                    <pic:cNvPicPr/>
+                  </pic:nvPicPr>
+                  <pic:blipFill>
+                    <a:blip r:embed="rId28" cstate="print">
+                      <a:extLst>
+                        <a:ext uri="{28A0092B-C50C-407E-A947-70E740481C1C}">
+                          <a14:useLocalDpi xmlns:a14="http://schemas.microsoft.com/office/drawing/2010/main" val="0"/>
+                        </a:ext>
+                      </a:extLst>
+                    </a:blip>
+                    <a:stretch>
+                      <a:fillRect/>
+                    </a:stretch>
+                  </pic:blipFill>
+                  <pic:spPr>
+                    <a:xfrm>
+                      <a:off x="0" y="0"/>
+                      <a:ext cx="5264785" cy="2638425"/>
+                    </a:xfrm>
+                    <a:prstGeom prst="rect">
+                      <a:avLst/>
+                    </a:prstGeom>
+                  </pic:spPr>
+                </pic:pic>
+              </a:graphicData>
+            </a:graphic>
+            <wp14:sizeRelH relativeFrom="margin">
+              <wp14:pctWidth>0</wp14:pctWidth>
+            </wp14:sizeRelH>
+            <wp14:sizeRelV relativeFrom="margin">
+              <wp14:pctHeight>0</wp14:pctHeight>
+            </wp14:sizeRelV>
+          </wp:anchor>
+        </w:drawing>
+      </w:r>
+    </w:p>
+    <w:p>
+      <w:pPr>
+        <w:pStyle w:val="Paragrafoelenco"/>
+        <w:ind w:left="1080"/>
+        <w:jc w:val="both"/>
+      </w:pPr>
+    </w:p>
+    <w:p>
+      <w:pPr>
+        <w:pStyle w:val="Paragrafoelenco"/>
+        <w:ind w:left="1080"/>
+        <w:jc w:val="both"/>
+      </w:pPr>
+      <w:r>
+        <w:t>Premendo sul pulsante “Salva Ricetta” essa viene aggiunta al proprio carrello, le calorie totali ricalcolate e il pulsante disabilitato. Eliminando la ricetta dal carrello, il pulsante torna disponibile.</w:t>
+      </w:r>
+    </w:p>
+    <w:p>
+      <w:pPr>
+        <w:pStyle w:val="Paragrafoelenco"/>
+        <w:ind w:left="1080"/>
+        <w:jc w:val="both"/>
+      </w:pPr>
+      <w:r>
+        <w:rPr>
+          <w:noProof/>
+        </w:rPr>
+        <w:drawing>
+          <wp:anchor distT="0" distB="0" distL="114300" distR="114300" simplePos="0" relativeHeight="251713536" behindDoc="0" locked="0" layoutInCell="1" allowOverlap="1" wp14:anchorId="3E16044B">
+            <wp:simplePos x="0" y="0"/>
+            <wp:positionH relativeFrom="margin">
+              <wp:align>center</wp:align>
+            </wp:positionH>
+            <wp:positionV relativeFrom="paragraph">
+              <wp:posOffset>257810</wp:posOffset>
+            </wp:positionV>
+            <wp:extent cx="4772025" cy="2364105"/>
+            <wp:effectExtent l="0" t="0" r="9525" b="0"/>
+            <wp:wrapTopAndBottom/>
+            <wp:docPr id="28" name="Immagine 28"/>
+            <wp:cNvGraphicFramePr>
+              <a:graphicFrameLocks xmlns:a="http://schemas.openxmlformats.org/drawingml/2006/main" noChangeAspect="1"/>
+            </wp:cNvGraphicFramePr>
+            <a:graphic xmlns:a="http://schemas.openxmlformats.org/drawingml/2006/main">
+              <a:graphicData uri="http://schemas.openxmlformats.org/drawingml/2006/picture">
+                <pic:pic xmlns:pic="http://schemas.openxmlformats.org/drawingml/2006/picture">
+                  <pic:nvPicPr>
+                    <pic:cNvPr id="1" name=""/>
+                    <pic:cNvPicPr/>
+                  </pic:nvPicPr>
+                  <pic:blipFill>
+                    <a:blip r:embed="rId29" cstate="print">
+                      <a:extLst>
+                        <a:ext uri="{28A0092B-C50C-407E-A947-70E740481C1C}">
+                          <a14:useLocalDpi xmlns:a14="http://schemas.microsoft.com/office/drawing/2010/main" val="0"/>
+                        </a:ext>
+                      </a:extLst>
+                    </a:blip>
+                    <a:stretch>
+                      <a:fillRect/>
+                    </a:stretch>
+                  </pic:blipFill>
+                  <pic:spPr>
+                    <a:xfrm>
+                      <a:off x="0" y="0"/>
+                      <a:ext cx="4772025" cy="2364105"/>
+                    </a:xfrm>
+                    <a:prstGeom prst="rect">
+                      <a:avLst/>
+                    </a:prstGeom>
+                  </pic:spPr>
+                </pic:pic>
+              </a:graphicData>
+            </a:graphic>
+            <wp14:sizeRelH relativeFrom="margin">
+              <wp14:pctWidth>0</wp14:pctWidth>
+            </wp14:sizeRelH>
+            <wp14:sizeRelV relativeFrom="margin">
+              <wp14:pctHeight>0</wp14:pctHeight>
+            </wp14:sizeRelV>
+          </wp:anchor>
+        </w:drawing>
+      </w:r>
+    </w:p>
+    <w:p>
+      <w:pPr>
+        <w:pStyle w:val="Paragrafoelenco"/>
+        <w:numPr>
+          <w:ilvl w:val="0"/>
+          <w:numId w:val="15"/>
+        </w:numPr>
+        <w:jc w:val="both"/>
+        <w:rPr>
+          <w:b/>
+        </w:rPr>
+      </w:pPr>
+      <w:r>
+        <w:rPr>
+          <w:b/>
+        </w:rPr>
+        <w:lastRenderedPageBreak/>
+        <w:t>Approvazione Ricette</w:t>
+      </w:r>
+      <w:r>
+        <w:rPr>
+          <w:b/>
+        </w:rPr>
+        <w:t xml:space="preserve"> (utente redattore)</w:t>
+      </w:r>
+    </w:p>
+    <w:p>
+      <w:pPr>
+        <w:pStyle w:val="Paragrafoelenco"/>
+        <w:ind w:left="1080"/>
+        <w:jc w:val="both"/>
+      </w:pPr>
+      <w:r>
+        <w:rPr>
+          <w:noProof/>
+        </w:rPr>
+        <w:drawing>
+          <wp:anchor distT="0" distB="0" distL="114300" distR="114300" simplePos="0" relativeHeight="251714560" behindDoc="0" locked="0" layoutInCell="1" allowOverlap="1" wp14:anchorId="75D624B7">
+            <wp:simplePos x="0" y="0"/>
+            <wp:positionH relativeFrom="margin">
+              <wp:align>center</wp:align>
+            </wp:positionH>
+            <wp:positionV relativeFrom="paragraph">
+              <wp:posOffset>309245</wp:posOffset>
+            </wp:positionV>
+            <wp:extent cx="5126990" cy="3162300"/>
+            <wp:effectExtent l="0" t="0" r="0" b="0"/>
+            <wp:wrapTopAndBottom/>
+            <wp:docPr id="29" name="Immagine 29"/>
+            <wp:cNvGraphicFramePr>
+              <a:graphicFrameLocks xmlns:a="http://schemas.openxmlformats.org/drawingml/2006/main" noChangeAspect="1"/>
+            </wp:cNvGraphicFramePr>
+            <a:graphic xmlns:a="http://schemas.openxmlformats.org/drawingml/2006/main">
+              <a:graphicData uri="http://schemas.openxmlformats.org/drawingml/2006/picture">
+                <pic:pic xmlns:pic="http://schemas.openxmlformats.org/drawingml/2006/picture">
+                  <pic:nvPicPr>
+                    <pic:cNvPr id="1" name=""/>
+                    <pic:cNvPicPr/>
+                  </pic:nvPicPr>
+                  <pic:blipFill>
+                    <a:blip r:embed="rId30" cstate="print">
+                      <a:extLst>
+                        <a:ext uri="{28A0092B-C50C-407E-A947-70E740481C1C}">
+                          <a14:useLocalDpi xmlns:a14="http://schemas.microsoft.com/office/drawing/2010/main" val="0"/>
+                        </a:ext>
+                      </a:extLst>
+                    </a:blip>
+                    <a:stretch>
+                      <a:fillRect/>
+                    </a:stretch>
+                  </pic:blipFill>
+                  <pic:spPr>
+                    <a:xfrm>
+                      <a:off x="0" y="0"/>
+                      <a:ext cx="5126990" cy="3162300"/>
+                    </a:xfrm>
+                    <a:prstGeom prst="rect">
+                      <a:avLst/>
+                    </a:prstGeom>
+                  </pic:spPr>
+                </pic:pic>
+              </a:graphicData>
+            </a:graphic>
+            <wp14:sizeRelH relativeFrom="margin">
+              <wp14:pctWidth>0</wp14:pctWidth>
+            </wp14:sizeRelH>
+            <wp14:sizeRelV relativeFrom="margin">
+              <wp14:pctHeight>0</wp14:pctHeight>
+            </wp14:sizeRelV>
+          </wp:anchor>
+        </w:drawing>
+      </w:r>
+    </w:p>
+    <w:p>
+      <w:pPr>
+        <w:pStyle w:val="Paragrafoelenco"/>
+        <w:ind w:left="1080"/>
+        <w:jc w:val="both"/>
+      </w:pPr>
+    </w:p>
+    <w:p>
+      <w:pPr>
+        <w:pStyle w:val="Paragrafoelenco"/>
+        <w:ind w:left="1080"/>
+        <w:jc w:val="both"/>
+      </w:pPr>
+      <w:r>
+        <w:t>Questa pagina contiene diverse tabelle che mostrano i dettagli riepilogativi delle ricette:</w:t>
+      </w:r>
+    </w:p>
+    <w:p>
+      <w:pPr>
+        <w:pStyle w:val="Paragrafoelenco"/>
+        <w:ind w:left="1080"/>
+        <w:jc w:val="both"/>
+      </w:pPr>
+    </w:p>
+    <w:p>
+      <w:pPr>
+        <w:pStyle w:val="Paragrafoelenco"/>
+        <w:ind w:left="1080"/>
+        <w:jc w:val="both"/>
+      </w:pPr>
+      <w:r>
+        <w:t xml:space="preserve">Il </w:t>
+      </w:r>
+      <w:proofErr w:type="spellStart"/>
+      <w:r>
+        <w:t>tab</w:t>
+      </w:r>
+      <w:proofErr w:type="spellEnd"/>
+      <w:r>
+        <w:t xml:space="preserve"> “Da prendere in carico” contiene tutte le ricette</w:t>
+      </w:r>
+      <w:r>
+        <w:t xml:space="preserve"> che possono essere prese in carico dai redattori. Selezionando una ricetta e premendo su “Visualizza e prendi in carico ricetta” viene presentata la seguente schermata:</w:t>
+      </w:r>
+    </w:p>
+    <w:p>
+      <w:pPr>
+        <w:pStyle w:val="Paragrafoelenco"/>
+        <w:ind w:left="1080"/>
+        <w:jc w:val="both"/>
+      </w:pPr>
+      <w:r>
+        <w:rPr>
+          <w:noProof/>
+        </w:rPr>
+        <w:drawing>
+          <wp:anchor distT="0" distB="0" distL="114300" distR="114300" simplePos="0" relativeHeight="251715584" behindDoc="0" locked="0" layoutInCell="1" allowOverlap="1" wp14:anchorId="4605E981">
+            <wp:simplePos x="0" y="0"/>
+            <wp:positionH relativeFrom="margin">
+              <wp:align>center</wp:align>
+            </wp:positionH>
+            <wp:positionV relativeFrom="paragraph">
+              <wp:posOffset>251460</wp:posOffset>
+            </wp:positionV>
+            <wp:extent cx="4002405" cy="4057650"/>
+            <wp:effectExtent l="0" t="0" r="0" b="0"/>
+            <wp:wrapTopAndBottom/>
+            <wp:docPr id="31" name="Immagine 31"/>
+            <wp:cNvGraphicFramePr>
+              <a:graphicFrameLocks xmlns:a="http://schemas.openxmlformats.org/drawingml/2006/main" noChangeAspect="1"/>
+            </wp:cNvGraphicFramePr>
+            <a:graphic xmlns:a="http://schemas.openxmlformats.org/drawingml/2006/main">
+              <a:graphicData uri="http://schemas.openxmlformats.org/drawingml/2006/picture">
+                <pic:pic xmlns:pic="http://schemas.openxmlformats.org/drawingml/2006/picture">
+                  <pic:nvPicPr>
+                    <pic:cNvPr id="1" name=""/>
+                    <pic:cNvPicPr/>
+                  </pic:nvPicPr>
+                  <pic:blipFill>
+                    <a:blip r:embed="rId31">
+                      <a:extLst>
+                        <a:ext uri="{28A0092B-C50C-407E-A947-70E740481C1C}">
+                          <a14:useLocalDpi xmlns:a14="http://schemas.microsoft.com/office/drawing/2010/main" val="0"/>
+                        </a:ext>
+                      </a:extLst>
+                    </a:blip>
+                    <a:stretch>
+                      <a:fillRect/>
+                    </a:stretch>
+                  </pic:blipFill>
+                  <pic:spPr>
+                    <a:xfrm>
+                      <a:off x="0" y="0"/>
+                      <a:ext cx="4002405" cy="4057650"/>
+                    </a:xfrm>
+                    <a:prstGeom prst="rect">
+                      <a:avLst/>
+                    </a:prstGeom>
+                  </pic:spPr>
+                </pic:pic>
+              </a:graphicData>
+            </a:graphic>
+            <wp14:sizeRelH relativeFrom="margin">
+              <wp14:pctWidth>0</wp14:pctWidth>
+            </wp14:sizeRelH>
+            <wp14:sizeRelV relativeFrom="margin">
+              <wp14:pctHeight>0</wp14:pctHeight>
+            </wp14:sizeRelV>
+          </wp:anchor>
+        </w:drawing>
+      </w:r>
+    </w:p>
+    <w:p>
+      <w:pPr>
+        <w:pStyle w:val="Paragrafoelenco"/>
+        <w:ind w:left="1080"/>
+        <w:jc w:val="both"/>
+      </w:pPr>
+      <w:r>
+        <w:lastRenderedPageBreak/>
+        <w:t xml:space="preserve">Si può notare che la </w:t>
+      </w:r>
+      <w:proofErr w:type="spellStart"/>
+      <w:r>
+        <w:t>Ribbon</w:t>
+      </w:r>
+      <w:proofErr w:type="spellEnd"/>
+      <w:r>
+        <w:t xml:space="preserve"> contiene i pulsanti “Prendi in carico”, “Approva” e “Rifiuta”. Sono inoltre presenti il componente di visualizzazione dello stato della ricetta e un altro componente che mostra alcuni dettagli dell’autore. Viene inoltre visualizzato il riepilogo della ricetta.</w:t>
+      </w:r>
+    </w:p>
+    <w:p>
+      <w:pPr>
+        <w:pStyle w:val="Paragrafoelenco"/>
+        <w:ind w:left="1080"/>
+        <w:jc w:val="both"/>
+      </w:pPr>
+      <w:r>
+        <w:t>Premendo sul pulsante “Prendi in carico”, la ricetta viene presa in carico dal redattore corrente, che sarà quindi l’unico che potrà approvarla o rifiutarla. In questa maniera si evitano problemi di concorrenza nel caso il redattore abbia bisogno di più tempo per controllare se la ricetta risulti idonea o meno, impedendo ad altri redattori di validarla mentre si effettuano gli accertamenti del caso.</w:t>
+      </w:r>
+    </w:p>
+    <w:p>
+      <w:pPr>
+        <w:pStyle w:val="Paragrafoelenco"/>
+        <w:ind w:left="1080"/>
+        <w:jc w:val="both"/>
+      </w:pPr>
+    </w:p>
+    <w:p>
+      <w:pPr>
+        <w:pStyle w:val="Paragrafoelenco"/>
+        <w:ind w:left="1080"/>
+        <w:jc w:val="both"/>
+      </w:pPr>
+      <w:r>
+        <w:t xml:space="preserve">Il </w:t>
+      </w:r>
+      <w:proofErr w:type="spellStart"/>
+      <w:r>
+        <w:t>tab</w:t>
+      </w:r>
+      <w:proofErr w:type="spellEnd"/>
+      <w:r>
+        <w:t xml:space="preserve"> “In carico” mostra le ricette prese in carico dalla propria utenza:</w:t>
+      </w:r>
+    </w:p>
+    <w:p>
+      <w:pPr>
+        <w:pStyle w:val="Paragrafoelenco"/>
+        <w:ind w:left="1080"/>
+        <w:jc w:val="both"/>
+      </w:pPr>
+      <w:r>
+        <w:rPr>
+          <w:noProof/>
+        </w:rPr>
+        <w:drawing>
+          <wp:anchor distT="0" distB="0" distL="114300" distR="114300" simplePos="0" relativeHeight="251716608" behindDoc="0" locked="0" layoutInCell="1" allowOverlap="1" wp14:anchorId="68A0B530">
+            <wp:simplePos x="0" y="0"/>
+            <wp:positionH relativeFrom="margin">
+              <wp:align>center</wp:align>
+            </wp:positionH>
+            <wp:positionV relativeFrom="paragraph">
+              <wp:posOffset>311150</wp:posOffset>
+            </wp:positionV>
+            <wp:extent cx="4688840" cy="2295525"/>
+            <wp:effectExtent l="0" t="0" r="0" b="9525"/>
+            <wp:wrapTopAndBottom/>
+            <wp:docPr id="32" name="Immagine 32"/>
+            <wp:cNvGraphicFramePr>
+              <a:graphicFrameLocks xmlns:a="http://schemas.openxmlformats.org/drawingml/2006/main" noChangeAspect="1"/>
+            </wp:cNvGraphicFramePr>
+            <a:graphic xmlns:a="http://schemas.openxmlformats.org/drawingml/2006/main">
+              <a:graphicData uri="http://schemas.openxmlformats.org/drawingml/2006/picture">
+                <pic:pic xmlns:pic="http://schemas.openxmlformats.org/drawingml/2006/picture">
+                  <pic:nvPicPr>
+                    <pic:cNvPr id="1" name=""/>
+                    <pic:cNvPicPr/>
+                  </pic:nvPicPr>
+                  <pic:blipFill>
+                    <a:blip r:embed="rId32" cstate="print">
+                      <a:extLst>
+                        <a:ext uri="{28A0092B-C50C-407E-A947-70E740481C1C}">
+                          <a14:useLocalDpi xmlns:a14="http://schemas.microsoft.com/office/drawing/2010/main" val="0"/>
+                        </a:ext>
+                      </a:extLst>
+                    </a:blip>
+                    <a:stretch>
+                      <a:fillRect/>
+                    </a:stretch>
+                  </pic:blipFill>
+                  <pic:spPr>
+                    <a:xfrm>
+                      <a:off x="0" y="0"/>
+                      <a:ext cx="4688840" cy="2295525"/>
+                    </a:xfrm>
+                    <a:prstGeom prst="rect">
+                      <a:avLst/>
+                    </a:prstGeom>
+                  </pic:spPr>
+                </pic:pic>
+              </a:graphicData>
+            </a:graphic>
+            <wp14:sizeRelH relativeFrom="margin">
+              <wp14:pctWidth>0</wp14:pctWidth>
+            </wp14:sizeRelH>
+            <wp14:sizeRelV relativeFrom="margin">
+              <wp14:pctHeight>0</wp14:pctHeight>
+            </wp14:sizeRelV>
+          </wp:anchor>
+        </w:drawing>
+      </w:r>
+    </w:p>
+    <w:p>
+      <w:pPr>
+        <w:pStyle w:val="Paragrafoelenco"/>
+        <w:ind w:left="1080"/>
+        <w:jc w:val="both"/>
+      </w:pPr>
+    </w:p>
+    <w:p>
+      <w:pPr>
+        <w:pStyle w:val="Paragrafoelenco"/>
+        <w:ind w:left="1080"/>
+        <w:jc w:val="both"/>
+        <w:rPr>
+          <w:noProof/>
+        </w:rPr>
+      </w:pPr>
+      <w:r>
+        <w:rPr>
+          <w:noProof/>
+        </w:rPr>
+        <w:drawing>
+          <wp:anchor distT="0" distB="0" distL="114300" distR="114300" simplePos="0" relativeHeight="251717632" behindDoc="0" locked="0" layoutInCell="1" allowOverlap="1" wp14:anchorId="605292A4">
+            <wp:simplePos x="0" y="0"/>
+            <wp:positionH relativeFrom="margin">
+              <wp:align>center</wp:align>
+            </wp:positionH>
+            <wp:positionV relativeFrom="paragraph">
+              <wp:posOffset>669925</wp:posOffset>
+            </wp:positionV>
+            <wp:extent cx="5257800" cy="3124835"/>
+            <wp:effectExtent l="0" t="0" r="0" b="0"/>
+            <wp:wrapTopAndBottom/>
+            <wp:docPr id="33" name="Immagine 33"/>
+            <wp:cNvGraphicFramePr>
+              <a:graphicFrameLocks xmlns:a="http://schemas.openxmlformats.org/drawingml/2006/main" noChangeAspect="1"/>
+            </wp:cNvGraphicFramePr>
+            <a:graphic xmlns:a="http://schemas.openxmlformats.org/drawingml/2006/main">
+              <a:graphicData uri="http://schemas.openxmlformats.org/drawingml/2006/picture">
+                <pic:pic xmlns:pic="http://schemas.openxmlformats.org/drawingml/2006/picture">
+                  <pic:nvPicPr>
+                    <pic:cNvPr id="1" name=""/>
+                    <pic:cNvPicPr/>
+                  </pic:nvPicPr>
+                  <pic:blipFill>
+                    <a:blip r:embed="rId33" cstate="print">
+                      <a:extLst>
+                        <a:ext uri="{28A0092B-C50C-407E-A947-70E740481C1C}">
+                          <a14:useLocalDpi xmlns:a14="http://schemas.microsoft.com/office/drawing/2010/main" val="0"/>
+                        </a:ext>
+                      </a:extLst>
+                    </a:blip>
+                    <a:stretch>
+                      <a:fillRect/>
+                    </a:stretch>
+                  </pic:blipFill>
+                  <pic:spPr>
+                    <a:xfrm>
+                      <a:off x="0" y="0"/>
+                      <a:ext cx="5257800" cy="3124835"/>
+                    </a:xfrm>
+                    <a:prstGeom prst="rect">
+                      <a:avLst/>
+                    </a:prstGeom>
+                  </pic:spPr>
+                </pic:pic>
+              </a:graphicData>
+            </a:graphic>
+            <wp14:sizeRelH relativeFrom="margin">
+              <wp14:pctWidth>0</wp14:pctWidth>
+            </wp14:sizeRelH>
+            <wp14:sizeRelV relativeFrom="margin">
+              <wp14:pctHeight>0</wp14:pctHeight>
+            </wp14:sizeRelV>
+          </wp:anchor>
+        </w:drawing>
+      </w:r>
+      <w:r>
+        <w:t>Selezionando una ricetta e premendo su “Approva/Rifiuta ricetta” viene presentata la seguente schermata:</w:t>
+      </w:r>
+      <w:r>
+        <w:rPr>
+          <w:noProof/>
+        </w:rPr>
+        <w:t xml:space="preserve"> </w:t>
+      </w:r>
+    </w:p>
+    <w:p>
+      <w:pPr>
+        <w:pStyle w:val="Paragrafoelenco"/>
+        <w:ind w:left="1080"/>
+        <w:jc w:val="both"/>
+        <w:rPr>
+          <w:noProof/>
+        </w:rPr>
+      </w:pPr>
+    </w:p>
+    <w:p>
+      <w:pPr>
+        <w:pStyle w:val="Paragrafoelenco"/>
+        <w:ind w:left="1080"/>
+        <w:jc w:val="both"/>
+        <w:rPr>
+          <w:noProof/>
+        </w:rPr>
+      </w:pPr>
+    </w:p>
+    <w:p>
+      <w:pPr>
+        <w:pStyle w:val="Paragrafoelenco"/>
+        <w:ind w:left="1080"/>
+        <w:jc w:val="both"/>
+        <w:rPr>
+          <w:noProof/>
+        </w:rPr>
+      </w:pPr>
+      <w:r>
+        <w:rPr>
+          <w:noProof/>
+        </w:rPr>
+        <w:t>Come si può notare, in questo caso nella Ribbon sono abilitati i pulsanti “Approva” e “Rifiuta”, poiché la ricetta è stata presa in carico dall’utenza corrente e lo stato è “In valdiazione”.</w:t>
+      </w:r>
+    </w:p>
+    <w:p>
+      <w:pPr>
+        <w:pStyle w:val="Paragrafoelenco"/>
+        <w:ind w:left="1080"/>
+        <w:jc w:val="both"/>
+        <w:rPr>
+          <w:noProof/>
+        </w:rPr>
+      </w:pPr>
+      <w:r>
+        <w:rPr>
+          <w:noProof/>
+        </w:rPr>
+        <w:lastRenderedPageBreak/>
+        <w:t>Premendo sul pulsante “Rifiuta” la ricetta viene flaggata come “Non idonea” e il flusso viene fermato definitivamente.</w:t>
+      </w:r>
+    </w:p>
+    <w:p>
+      <w:pPr>
+        <w:pStyle w:val="Paragrafoelenco"/>
+        <w:ind w:left="1080"/>
+        <w:jc w:val="both"/>
+      </w:pPr>
+      <w:r>
+        <w:rPr>
+          <w:noProof/>
+        </w:rPr>
+        <w:drawing>
+          <wp:anchor distT="0" distB="0" distL="114300" distR="114300" simplePos="0" relativeHeight="251718656" behindDoc="0" locked="0" layoutInCell="1" allowOverlap="1" wp14:anchorId="45759DDC">
+            <wp:simplePos x="0" y="0"/>
+            <wp:positionH relativeFrom="margin">
+              <wp:align>center</wp:align>
+            </wp:positionH>
+            <wp:positionV relativeFrom="paragraph">
+              <wp:posOffset>306070</wp:posOffset>
+            </wp:positionV>
+            <wp:extent cx="4800600" cy="1994535"/>
+            <wp:effectExtent l="0" t="0" r="0" b="5715"/>
+            <wp:wrapTopAndBottom/>
+            <wp:docPr id="34" name="Immagine 34"/>
+            <wp:cNvGraphicFramePr>
+              <a:graphicFrameLocks xmlns:a="http://schemas.openxmlformats.org/drawingml/2006/main" noChangeAspect="1"/>
+            </wp:cNvGraphicFramePr>
+            <a:graphic xmlns:a="http://schemas.openxmlformats.org/drawingml/2006/main">
+              <a:graphicData uri="http://schemas.openxmlformats.org/drawingml/2006/picture">
+                <pic:pic xmlns:pic="http://schemas.openxmlformats.org/drawingml/2006/picture">
+                  <pic:nvPicPr>
+                    <pic:cNvPr id="1" name=""/>
+                    <pic:cNvPicPr/>
+                  </pic:nvPicPr>
+                  <pic:blipFill>
+                    <a:blip r:embed="rId34">
+                      <a:extLst>
+                        <a:ext uri="{28A0092B-C50C-407E-A947-70E740481C1C}">
+                          <a14:useLocalDpi xmlns:a14="http://schemas.microsoft.com/office/drawing/2010/main" val="0"/>
+                        </a:ext>
+                      </a:extLst>
+                    </a:blip>
+                    <a:stretch>
+                      <a:fillRect/>
+                    </a:stretch>
+                  </pic:blipFill>
+                  <pic:spPr>
+                    <a:xfrm>
+                      <a:off x="0" y="0"/>
+                      <a:ext cx="4800600" cy="1994535"/>
+                    </a:xfrm>
+                    <a:prstGeom prst="rect">
+                      <a:avLst/>
+                    </a:prstGeom>
+                  </pic:spPr>
+                </pic:pic>
+              </a:graphicData>
+            </a:graphic>
+            <wp14:sizeRelH relativeFrom="margin">
+              <wp14:pctWidth>0</wp14:pctWidth>
+            </wp14:sizeRelH>
+            <wp14:sizeRelV relativeFrom="margin">
+              <wp14:pctHeight>0</wp14:pctHeight>
+            </wp14:sizeRelV>
+          </wp:anchor>
+        </w:drawing>
+      </w:r>
+    </w:p>
+    <w:p>
+      <w:pPr>
+        <w:pStyle w:val="Paragrafoelenco"/>
+        <w:ind w:left="1080"/>
+        <w:jc w:val="both"/>
+      </w:pPr>
+    </w:p>
+    <w:p>
+      <w:pPr>
+        <w:pStyle w:val="Paragrafoelenco"/>
+        <w:ind w:left="1080"/>
+        <w:jc w:val="both"/>
+      </w:pPr>
+      <w:r>
+        <w:rPr>
+          <w:noProof/>
+        </w:rPr>
+        <w:drawing>
+          <wp:anchor distT="0" distB="0" distL="114300" distR="114300" simplePos="0" relativeHeight="251719680" behindDoc="0" locked="0" layoutInCell="1" allowOverlap="1" wp14:anchorId="547CF72A">
+            <wp:simplePos x="0" y="0"/>
+            <wp:positionH relativeFrom="margin">
+              <wp:posOffset>726440</wp:posOffset>
+            </wp:positionH>
+            <wp:positionV relativeFrom="paragraph">
+              <wp:posOffset>490220</wp:posOffset>
+            </wp:positionV>
+            <wp:extent cx="5085080" cy="2181225"/>
+            <wp:effectExtent l="0" t="0" r="1270" b="9525"/>
+            <wp:wrapTopAndBottom/>
+            <wp:docPr id="37" name="Immagine 37"/>
+            <wp:cNvGraphicFramePr>
+              <a:graphicFrameLocks xmlns:a="http://schemas.openxmlformats.org/drawingml/2006/main" noChangeAspect="1"/>
+            </wp:cNvGraphicFramePr>
+            <a:graphic xmlns:a="http://schemas.openxmlformats.org/drawingml/2006/main">
+              <a:graphicData uri="http://schemas.openxmlformats.org/drawingml/2006/picture">
+                <pic:pic xmlns:pic="http://schemas.openxmlformats.org/drawingml/2006/picture">
+                  <pic:nvPicPr>
+                    <pic:cNvPr id="1" name=""/>
+                    <pic:cNvPicPr/>
+                  </pic:nvPicPr>
+                  <pic:blipFill>
+                    <a:blip r:embed="rId35">
+                      <a:extLst>
+                        <a:ext uri="{28A0092B-C50C-407E-A947-70E740481C1C}">
+                          <a14:useLocalDpi xmlns:a14="http://schemas.microsoft.com/office/drawing/2010/main" val="0"/>
+                        </a:ext>
+                      </a:extLst>
+                    </a:blip>
+                    <a:stretch>
+                      <a:fillRect/>
+                    </a:stretch>
+                  </pic:blipFill>
+                  <pic:spPr>
+                    <a:xfrm>
+                      <a:off x="0" y="0"/>
+                      <a:ext cx="5085080" cy="2181225"/>
+                    </a:xfrm>
+                    <a:prstGeom prst="rect">
+                      <a:avLst/>
+                    </a:prstGeom>
+                  </pic:spPr>
+                </pic:pic>
+              </a:graphicData>
+            </a:graphic>
+            <wp14:sizeRelH relativeFrom="margin">
+              <wp14:pctWidth>0</wp14:pctWidth>
+            </wp14:sizeRelH>
+            <wp14:sizeRelV relativeFrom="margin">
+              <wp14:pctHeight>0</wp14:pctHeight>
+            </wp14:sizeRelV>
+          </wp:anchor>
+        </w:drawing>
+      </w:r>
+      <w:r>
+        <w:t>Premendo sul pulsante “Approva”, invece, la ricetta diventa idonea e può essere presa in carico dai Caporedattori.</w:t>
+      </w:r>
+    </w:p>
+    <w:p>
+      <w:pPr>
+        <w:jc w:val="both"/>
+      </w:pPr>
+    </w:p>
+    <w:p>
+      <w:pPr>
+        <w:pStyle w:val="Paragrafoelenco"/>
+        <w:ind w:left="1080"/>
+        <w:jc w:val="both"/>
+      </w:pPr>
+      <w:r>
+        <w:t xml:space="preserve">Il </w:t>
+      </w:r>
+      <w:proofErr w:type="spellStart"/>
+      <w:r>
+        <w:t>tab</w:t>
+      </w:r>
+      <w:proofErr w:type="spellEnd"/>
+      <w:r>
+        <w:t xml:space="preserve"> “Tutte” mostra tutte le ricette in validazione e quelle approvate, mentre il </w:t>
+      </w:r>
+      <w:proofErr w:type="spellStart"/>
+      <w:r>
+        <w:t>tab</w:t>
+      </w:r>
+      <w:proofErr w:type="spellEnd"/>
+      <w:r>
+        <w:t xml:space="preserve"> “Non approvate” mostra tutte le ricette non idonee e non approvate.</w:t>
+      </w:r>
+    </w:p>
+    <w:p>
+      <w:pPr>
+        <w:pStyle w:val="Paragrafoelenco"/>
+        <w:ind w:left="1080"/>
+        <w:jc w:val="both"/>
+      </w:pPr>
+    </w:p>
+    <w:p>
+      <w:pPr>
+        <w:pStyle w:val="Paragrafoelenco"/>
+        <w:numPr>
+          <w:ilvl w:val="0"/>
+          <w:numId w:val="15"/>
+        </w:numPr>
+        <w:jc w:val="both"/>
+        <w:rPr>
+          <w:b/>
+        </w:rPr>
+      </w:pPr>
+      <w:r>
+        <w:rPr>
+          <w:b/>
+        </w:rPr>
+        <w:t>Approvazione ricette (utente caporedattore)</w:t>
+      </w:r>
+    </w:p>
+    <w:p>
+      <w:pPr>
+        <w:pStyle w:val="Paragrafoelenco"/>
+        <w:ind w:left="1080"/>
+        <w:jc w:val="both"/>
+      </w:pPr>
+    </w:p>
+    <w:p>
+      <w:pPr>
+        <w:pStyle w:val="Paragrafoelenco"/>
+        <w:ind w:left="1080"/>
+        <w:jc w:val="both"/>
+      </w:pPr>
+      <w:r>
+        <w:rPr>
+          <w:noProof/>
+        </w:rPr>
+        <w:drawing>
+          <wp:anchor distT="0" distB="0" distL="114300" distR="114300" simplePos="0" relativeHeight="251720704" behindDoc="0" locked="0" layoutInCell="1" allowOverlap="1" wp14:anchorId="0EDBECD1">
+            <wp:simplePos x="0" y="0"/>
+            <wp:positionH relativeFrom="margin">
+              <wp:align>center</wp:align>
+            </wp:positionH>
+            <wp:positionV relativeFrom="paragraph">
+              <wp:posOffset>205740</wp:posOffset>
+            </wp:positionV>
+            <wp:extent cx="4924425" cy="2118360"/>
+            <wp:effectExtent l="0" t="0" r="9525" b="0"/>
+            <wp:wrapTopAndBottom/>
+            <wp:docPr id="38" name="Immagine 38"/>
+            <wp:cNvGraphicFramePr>
+              <a:graphicFrameLocks xmlns:a="http://schemas.openxmlformats.org/drawingml/2006/main" noChangeAspect="1"/>
+            </wp:cNvGraphicFramePr>
+            <a:graphic xmlns:a="http://schemas.openxmlformats.org/drawingml/2006/main">
+              <a:graphicData uri="http://schemas.openxmlformats.org/drawingml/2006/picture">
+                <pic:pic xmlns:pic="http://schemas.openxmlformats.org/drawingml/2006/picture">
+                  <pic:nvPicPr>
+                    <pic:cNvPr id="1" name=""/>
+                    <pic:cNvPicPr/>
+                  </pic:nvPicPr>
+                  <pic:blipFill>
+                    <a:blip r:embed="rId36" cstate="print">
+                      <a:extLst>
+                        <a:ext uri="{28A0092B-C50C-407E-A947-70E740481C1C}">
+                          <a14:useLocalDpi xmlns:a14="http://schemas.microsoft.com/office/drawing/2010/main" val="0"/>
+                        </a:ext>
+                      </a:extLst>
+                    </a:blip>
+                    <a:stretch>
+                      <a:fillRect/>
+                    </a:stretch>
+                  </pic:blipFill>
+                  <pic:spPr>
+                    <a:xfrm>
+                      <a:off x="0" y="0"/>
+                      <a:ext cx="4924425" cy="2118360"/>
+                    </a:xfrm>
+                    <a:prstGeom prst="rect">
+                      <a:avLst/>
+                    </a:prstGeom>
+                  </pic:spPr>
+                </pic:pic>
+              </a:graphicData>
+            </a:graphic>
+            <wp14:sizeRelH relativeFrom="margin">
+              <wp14:pctWidth>0</wp14:pctWidth>
+            </wp14:sizeRelH>
+            <wp14:sizeRelV relativeFrom="margin">
+              <wp14:pctHeight>0</wp14:pctHeight>
+            </wp14:sizeRelV>
+          </wp:anchor>
+        </w:drawing>
+      </w:r>
+    </w:p>
+    <w:p>
+      <w:pPr>
+        <w:pStyle w:val="Paragrafoelenco"/>
+        <w:ind w:left="1080"/>
+        <w:jc w:val="both"/>
+      </w:pPr>
+      <w:r>
+        <w:lastRenderedPageBreak/>
+        <w:t xml:space="preserve">Dal </w:t>
+      </w:r>
+      <w:proofErr w:type="spellStart"/>
+      <w:r>
+        <w:t>tab</w:t>
+      </w:r>
+      <w:proofErr w:type="spellEnd"/>
+      <w:r>
+        <w:t xml:space="preserve"> “Da prendere in carico” vengono mostrate tutte le ricette per le quali sia passato più di un mese da quando i redattori le hanno rese “idonee”. </w:t>
+      </w:r>
+      <w:proofErr w:type="gramStart"/>
+      <w:r>
+        <w:t>Tuttavia</w:t>
+      </w:r>
+      <w:proofErr w:type="gramEnd"/>
+      <w:r>
+        <w:t xml:space="preserve"> è possibile andare nel </w:t>
+      </w:r>
+      <w:proofErr w:type="spellStart"/>
+      <w:r>
+        <w:t>tab</w:t>
+      </w:r>
+      <w:proofErr w:type="spellEnd"/>
+      <w:r>
+        <w:t xml:space="preserve"> “Tutte” per visualizzare anche quelle che hanno meno di un mese di idoneità e gestirle direttamente. L’iter di approvazione è lo stesso dei redattori: anzitutto le ricette vanno prese in carico e dopodiché approvate o rifiutate.</w:t>
+      </w:r>
+    </w:p>
+    <w:p>
+      <w:pPr>
+        <w:pStyle w:val="Paragrafoelenco"/>
+        <w:ind w:left="1080"/>
+        <w:jc w:val="both"/>
+      </w:pPr>
+      <w:r>
+        <w:rPr>
+          <w:noProof/>
+        </w:rPr>
+        <w:drawing>
+          <wp:anchor distT="0" distB="0" distL="114300" distR="114300" simplePos="0" relativeHeight="251721728" behindDoc="0" locked="0" layoutInCell="1" allowOverlap="1" wp14:anchorId="22474F34">
+            <wp:simplePos x="0" y="0"/>
+            <wp:positionH relativeFrom="margin">
+              <wp:align>center</wp:align>
+            </wp:positionH>
+            <wp:positionV relativeFrom="paragraph">
+              <wp:posOffset>224790</wp:posOffset>
+            </wp:positionV>
+            <wp:extent cx="4630420" cy="2695575"/>
+            <wp:effectExtent l="0" t="0" r="0" b="9525"/>
+            <wp:wrapTopAndBottom/>
+            <wp:docPr id="40" name="Immagine 40"/>
+            <wp:cNvGraphicFramePr>
+              <a:graphicFrameLocks xmlns:a="http://schemas.openxmlformats.org/drawingml/2006/main" noChangeAspect="1"/>
+            </wp:cNvGraphicFramePr>
+            <a:graphic xmlns:a="http://schemas.openxmlformats.org/drawingml/2006/main">
+              <a:graphicData uri="http://schemas.openxmlformats.org/drawingml/2006/picture">
+                <pic:pic xmlns:pic="http://schemas.openxmlformats.org/drawingml/2006/picture">
+                  <pic:nvPicPr>
+                    <pic:cNvPr id="1" name=""/>
+                    <pic:cNvPicPr/>
+                  </pic:nvPicPr>
+                  <pic:blipFill>
+                    <a:blip r:embed="rId37">
+                      <a:extLst>
+                        <a:ext uri="{28A0092B-C50C-407E-A947-70E740481C1C}">
+                          <a14:useLocalDpi xmlns:a14="http://schemas.microsoft.com/office/drawing/2010/main" val="0"/>
+                        </a:ext>
+                      </a:extLst>
+                    </a:blip>
+                    <a:stretch>
+                      <a:fillRect/>
+                    </a:stretch>
+                  </pic:blipFill>
+                  <pic:spPr>
+                    <a:xfrm>
+                      <a:off x="0" y="0"/>
+                      <a:ext cx="4630420" cy="2695575"/>
+                    </a:xfrm>
+                    <a:prstGeom prst="rect">
+                      <a:avLst/>
+                    </a:prstGeom>
+                  </pic:spPr>
+                </pic:pic>
+              </a:graphicData>
+            </a:graphic>
+            <wp14:sizeRelH relativeFrom="margin">
+              <wp14:pctWidth>0</wp14:pctWidth>
+            </wp14:sizeRelH>
+            <wp14:sizeRelV relativeFrom="margin">
+              <wp14:pctHeight>0</wp14:pctHeight>
+            </wp14:sizeRelV>
+          </wp:anchor>
+        </w:drawing>
+      </w:r>
+    </w:p>
+    <w:p>
+      <w:pPr>
+        <w:pStyle w:val="Paragrafoelenco"/>
+        <w:ind w:left="1080"/>
+        <w:jc w:val="both"/>
+      </w:pPr>
+      <w:r>
+        <w:rPr>
+          <w:noProof/>
+        </w:rPr>
+        <w:drawing>
+          <wp:anchor distT="0" distB="0" distL="114300" distR="114300" simplePos="0" relativeHeight="251722752" behindDoc="0" locked="0" layoutInCell="1" allowOverlap="1" wp14:anchorId="02998773">
+            <wp:simplePos x="0" y="0"/>
+            <wp:positionH relativeFrom="column">
+              <wp:posOffset>775335</wp:posOffset>
+            </wp:positionH>
+            <wp:positionV relativeFrom="paragraph">
+              <wp:posOffset>2987040</wp:posOffset>
+            </wp:positionV>
+            <wp:extent cx="5181600" cy="2249170"/>
+            <wp:effectExtent l="0" t="0" r="0" b="0"/>
+            <wp:wrapTopAndBottom/>
+            <wp:docPr id="41" name="Immagine 41"/>
+            <wp:cNvGraphicFramePr>
+              <a:graphicFrameLocks xmlns:a="http://schemas.openxmlformats.org/drawingml/2006/main" noChangeAspect="1"/>
+            </wp:cNvGraphicFramePr>
+            <a:graphic xmlns:a="http://schemas.openxmlformats.org/drawingml/2006/main">
+              <a:graphicData uri="http://schemas.openxmlformats.org/drawingml/2006/picture">
+                <pic:pic xmlns:pic="http://schemas.openxmlformats.org/drawingml/2006/picture">
+                  <pic:nvPicPr>
+                    <pic:cNvPr id="1" name=""/>
+                    <pic:cNvPicPr/>
+                  </pic:nvPicPr>
+                  <pic:blipFill>
+                    <a:blip r:embed="rId38">
+                      <a:extLst>
+                        <a:ext uri="{28A0092B-C50C-407E-A947-70E740481C1C}">
+                          <a14:useLocalDpi xmlns:a14="http://schemas.microsoft.com/office/drawing/2010/main" val="0"/>
+                        </a:ext>
+                      </a:extLst>
+                    </a:blip>
+                    <a:stretch>
+                      <a:fillRect/>
+                    </a:stretch>
+                  </pic:blipFill>
+                  <pic:spPr>
+                    <a:xfrm>
+                      <a:off x="0" y="0"/>
+                      <a:ext cx="5181600" cy="2249170"/>
+                    </a:xfrm>
+                    <a:prstGeom prst="rect">
+                      <a:avLst/>
+                    </a:prstGeom>
+                  </pic:spPr>
+                </pic:pic>
+              </a:graphicData>
+            </a:graphic>
+            <wp14:sizeRelH relativeFrom="margin">
+              <wp14:pctWidth>0</wp14:pctWidth>
+            </wp14:sizeRelH>
+            <wp14:sizeRelV relativeFrom="margin">
+              <wp14:pctHeight>0</wp14:pctHeight>
+            </wp14:sizeRelV>
+          </wp:anchor>
+        </w:drawing>
+      </w:r>
+    </w:p>
+    <w:p>
+      <w:pPr>
+        <w:pStyle w:val="Paragrafoelenco"/>
+        <w:ind w:left="1080"/>
+        <w:jc w:val="both"/>
+      </w:pPr>
+    </w:p>
+    <w:p>
+      <w:pPr>
+        <w:pStyle w:val="Paragrafoelenco"/>
+        <w:ind w:left="1080"/>
+        <w:jc w:val="both"/>
+        <w:rPr>
+          <w:noProof/>
+        </w:rPr>
+      </w:pPr>
+      <w:r>
+        <w:rPr>
+          <w:noProof/>
+        </w:rPr>
+        <w:drawing>
+          <wp:anchor distT="0" distB="0" distL="114300" distR="114300" simplePos="0" relativeHeight="251723776" behindDoc="0" locked="0" layoutInCell="1" allowOverlap="1" wp14:anchorId="55F96ECD">
+            <wp:simplePos x="0" y="0"/>
+            <wp:positionH relativeFrom="margin">
+              <wp:align>center</wp:align>
+            </wp:positionH>
+            <wp:positionV relativeFrom="paragraph">
+              <wp:posOffset>679450</wp:posOffset>
+            </wp:positionV>
+            <wp:extent cx="4629150" cy="1849120"/>
+            <wp:effectExtent l="0" t="0" r="0" b="0"/>
+            <wp:wrapTopAndBottom/>
+            <wp:docPr id="42" name="Immagine 42"/>
+            <wp:cNvGraphicFramePr>
+              <a:graphicFrameLocks xmlns:a="http://schemas.openxmlformats.org/drawingml/2006/main" noChangeAspect="1"/>
+            </wp:cNvGraphicFramePr>
+            <a:graphic xmlns:a="http://schemas.openxmlformats.org/drawingml/2006/main">
+              <a:graphicData uri="http://schemas.openxmlformats.org/drawingml/2006/picture">
+                <pic:pic xmlns:pic="http://schemas.openxmlformats.org/drawingml/2006/picture">
+                  <pic:nvPicPr>
+                    <pic:cNvPr id="1" name=""/>
+                    <pic:cNvPicPr/>
+                  </pic:nvPicPr>
+                  <pic:blipFill>
+                    <a:blip r:embed="rId39">
+                      <a:extLst>
+                        <a:ext uri="{28A0092B-C50C-407E-A947-70E740481C1C}">
+                          <a14:useLocalDpi xmlns:a14="http://schemas.microsoft.com/office/drawing/2010/main" val="0"/>
+                        </a:ext>
+                      </a:extLst>
+                    </a:blip>
+                    <a:stretch>
+                      <a:fillRect/>
+                    </a:stretch>
+                  </pic:blipFill>
+                  <pic:spPr>
+                    <a:xfrm>
+                      <a:off x="0" y="0"/>
+                      <a:ext cx="4629150" cy="1849120"/>
+                    </a:xfrm>
+                    <a:prstGeom prst="rect">
+                      <a:avLst/>
+                    </a:prstGeom>
+                  </pic:spPr>
+                </pic:pic>
+              </a:graphicData>
+            </a:graphic>
+            <wp14:sizeRelH relativeFrom="margin">
+              <wp14:pctWidth>0</wp14:pctWidth>
+            </wp14:sizeRelH>
+            <wp14:sizeRelV relativeFrom="margin">
+              <wp14:pctHeight>0</wp14:pctHeight>
+            </wp14:sizeRelV>
+          </wp:anchor>
+        </w:drawing>
+      </w:r>
+      <w:r>
+        <w:t>Se la ricetta viene approvata, essa viene pubblicata tra le ricette disponibili nel Catalogo Ricette. Se invece viene rifiutata, il flusso si blocca definitivamente.</w:t>
+      </w:r>
+      <w:r>
+        <w:rPr>
+          <w:noProof/>
+        </w:rPr>
+        <w:t xml:space="preserve"> </w:t>
+      </w:r>
+    </w:p>
+    <w:p>
+      <w:pPr>
+        <w:pStyle w:val="Paragrafoelenco"/>
+        <w:ind w:left="1080"/>
+        <w:jc w:val="both"/>
+        <w:rPr>
+          <w:noProof/>
+        </w:rPr>
+      </w:pPr>
+    </w:p>
+    <w:p>
+      <w:pPr>
+        <w:pStyle w:val="Paragrafoelenco"/>
+        <w:numPr>
+          <w:ilvl w:val="0"/>
+          <w:numId w:val="15"/>
+        </w:numPr>
+        <w:jc w:val="both"/>
+        <w:rPr>
+          <w:b/>
+        </w:rPr>
+      </w:pPr>
+      <w:r>
+        <w:rPr>
+          <w:b/>
+          <w:noProof/>
+        </w:rPr>
+        <w:lastRenderedPageBreak/>
+        <w:t>Gestione Account (utente caporedattore)</w:t>
+      </w:r>
+    </w:p>
+    <w:p>
+      <w:pPr>
+        <w:pStyle w:val="Paragrafoelenco"/>
+        <w:ind w:left="1080"/>
+        <w:jc w:val="both"/>
+        <w:rPr>
+          <w:noProof/>
+        </w:rPr>
+      </w:pPr>
+    </w:p>
+    <w:p>
+      <w:pPr>
+        <w:pStyle w:val="Paragrafoelenco"/>
+        <w:ind w:left="1080"/>
+        <w:jc w:val="both"/>
+      </w:pPr>
+      <w:r>
+        <w:rPr>
+          <w:noProof/>
+        </w:rPr>
+        <w:drawing>
+          <wp:anchor distT="0" distB="0" distL="114300" distR="114300" simplePos="0" relativeHeight="251724800" behindDoc="0" locked="0" layoutInCell="1" allowOverlap="1" wp14:anchorId="53880FFD">
+            <wp:simplePos x="0" y="0"/>
+            <wp:positionH relativeFrom="margin">
+              <wp:align>center</wp:align>
+            </wp:positionH>
+            <wp:positionV relativeFrom="paragraph">
+              <wp:posOffset>267970</wp:posOffset>
+            </wp:positionV>
+            <wp:extent cx="5225415" cy="3390900"/>
+            <wp:effectExtent l="0" t="0" r="0" b="0"/>
+            <wp:wrapTopAndBottom/>
+            <wp:docPr id="43" name="Immagine 43"/>
+            <wp:cNvGraphicFramePr>
+              <a:graphicFrameLocks xmlns:a="http://schemas.openxmlformats.org/drawingml/2006/main" noChangeAspect="1"/>
+            </wp:cNvGraphicFramePr>
+            <a:graphic xmlns:a="http://schemas.openxmlformats.org/drawingml/2006/main">
+              <a:graphicData uri="http://schemas.openxmlformats.org/drawingml/2006/picture">
+                <pic:pic xmlns:pic="http://schemas.openxmlformats.org/drawingml/2006/picture">
+                  <pic:nvPicPr>
+                    <pic:cNvPr id="1" name=""/>
+                    <pic:cNvPicPr/>
+                  </pic:nvPicPr>
+                  <pic:blipFill>
+                    <a:blip r:embed="rId40" cstate="print">
+                      <a:extLst>
+                        <a:ext uri="{28A0092B-C50C-407E-A947-70E740481C1C}">
+                          <a14:useLocalDpi xmlns:a14="http://schemas.microsoft.com/office/drawing/2010/main" val="0"/>
+                        </a:ext>
+                      </a:extLst>
+                    </a:blip>
+                    <a:stretch>
+                      <a:fillRect/>
+                    </a:stretch>
+                  </pic:blipFill>
+                  <pic:spPr>
+                    <a:xfrm>
+                      <a:off x="0" y="0"/>
+                      <a:ext cx="5225415" cy="3390900"/>
+                    </a:xfrm>
+                    <a:prstGeom prst="rect">
+                      <a:avLst/>
+                    </a:prstGeom>
+                  </pic:spPr>
+                </pic:pic>
+              </a:graphicData>
+            </a:graphic>
+            <wp14:sizeRelH relativeFrom="margin">
+              <wp14:pctWidth>0</wp14:pctWidth>
+            </wp14:sizeRelH>
+            <wp14:sizeRelV relativeFrom="margin">
+              <wp14:pctHeight>0</wp14:pctHeight>
+            </wp14:sizeRelV>
+          </wp:anchor>
+        </w:drawing>
+      </w:r>
+    </w:p>
+    <w:p>
+      <w:pPr>
+        <w:pStyle w:val="Paragrafoelenco"/>
+        <w:ind w:left="1080"/>
+        <w:jc w:val="both"/>
+      </w:pPr>
+    </w:p>
+    <w:p>
+      <w:pPr>
+        <w:pStyle w:val="Paragrafoelenco"/>
+        <w:ind w:left="1080"/>
+        <w:jc w:val="both"/>
+      </w:pPr>
+      <w:r>
+        <w:t>Da questa schermata è possibile creare e modificare account già esistenti.</w:t>
+      </w:r>
+      <w:r>
+        <w:t xml:space="preserve"> </w:t>
+      </w:r>
+    </w:p>
+    <w:p>
+      <w:pPr>
+        <w:pStyle w:val="Paragrafoelenco"/>
+        <w:ind w:left="1080"/>
+        <w:jc w:val="both"/>
+      </w:pPr>
+      <w:r>
+        <w:t xml:space="preserve">Cliccando su “Crea account” viene presentata il seguente </w:t>
+      </w:r>
+      <w:proofErr w:type="spellStart"/>
+      <w:r>
+        <w:t>form</w:t>
+      </w:r>
+      <w:proofErr w:type="spellEnd"/>
+      <w:r>
+        <w:t>:</w:t>
+      </w:r>
+    </w:p>
+    <w:p>
+      <w:pPr>
+        <w:pStyle w:val="Paragrafoelenco"/>
+        <w:ind w:left="1080"/>
+        <w:jc w:val="both"/>
+      </w:pPr>
+      <w:r>
+        <w:rPr>
+          <w:noProof/>
+        </w:rPr>
+        <w:drawing>
+          <wp:anchor distT="0" distB="0" distL="114300" distR="114300" simplePos="0" relativeHeight="251725824" behindDoc="0" locked="0" layoutInCell="1" allowOverlap="1" wp14:anchorId="0601B6B5">
+            <wp:simplePos x="0" y="0"/>
+            <wp:positionH relativeFrom="margin">
+              <wp:posOffset>1527810</wp:posOffset>
+            </wp:positionH>
+            <wp:positionV relativeFrom="paragraph">
+              <wp:posOffset>302895</wp:posOffset>
+            </wp:positionV>
+            <wp:extent cx="3000375" cy="3596640"/>
+            <wp:effectExtent l="0" t="0" r="9525" b="3810"/>
+            <wp:wrapTopAndBottom/>
+            <wp:docPr id="44" name="Immagine 44"/>
+            <wp:cNvGraphicFramePr>
+              <a:graphicFrameLocks xmlns:a="http://schemas.openxmlformats.org/drawingml/2006/main" noChangeAspect="1"/>
+            </wp:cNvGraphicFramePr>
+            <a:graphic xmlns:a="http://schemas.openxmlformats.org/drawingml/2006/main">
+              <a:graphicData uri="http://schemas.openxmlformats.org/drawingml/2006/picture">
+                <pic:pic xmlns:pic="http://schemas.openxmlformats.org/drawingml/2006/picture">
+                  <pic:nvPicPr>
+                    <pic:cNvPr id="1" name=""/>
+                    <pic:cNvPicPr/>
+                  </pic:nvPicPr>
+                  <pic:blipFill>
+                    <a:blip r:embed="rId41">
+                      <a:extLst>
+                        <a:ext uri="{28A0092B-C50C-407E-A947-70E740481C1C}">
+                          <a14:useLocalDpi xmlns:a14="http://schemas.microsoft.com/office/drawing/2010/main" val="0"/>
+                        </a:ext>
+                      </a:extLst>
+                    </a:blip>
+                    <a:stretch>
+                      <a:fillRect/>
+                    </a:stretch>
+                  </pic:blipFill>
+                  <pic:spPr>
+                    <a:xfrm>
+                      <a:off x="0" y="0"/>
+                      <a:ext cx="3000375" cy="3596640"/>
+                    </a:xfrm>
+                    <a:prstGeom prst="rect">
+                      <a:avLst/>
+                    </a:prstGeom>
+                  </pic:spPr>
+                </pic:pic>
+              </a:graphicData>
+            </a:graphic>
+            <wp14:sizeRelH relativeFrom="margin">
+              <wp14:pctWidth>0</wp14:pctWidth>
+            </wp14:sizeRelH>
+            <wp14:sizeRelV relativeFrom="margin">
+              <wp14:pctHeight>0</wp14:pctHeight>
+            </wp14:sizeRelV>
+          </wp:anchor>
+        </w:drawing>
+      </w:r>
+    </w:p>
+    <w:p>
+      <w:pPr>
+        <w:pStyle w:val="Paragrafoelenco"/>
+        <w:ind w:left="1080"/>
+        <w:jc w:val="both"/>
+      </w:pPr>
+    </w:p>
+    <w:p>
+      <w:pPr>
+        <w:pStyle w:val="Paragrafoelenco"/>
+        <w:ind w:left="1080"/>
+        <w:jc w:val="both"/>
+      </w:pPr>
+      <w:r>
+        <w:t>Non è possibile creare utenze di tipo “Visitatore”: queste ultime devono essere create dagli utenti stessi.</w:t>
+      </w:r>
+    </w:p>
+    <w:p>
+      <w:pPr>
+        <w:pStyle w:val="Paragrafoelenco"/>
+        <w:ind w:left="1080"/>
+        <w:jc w:val="both"/>
+      </w:pPr>
+      <w:r>
+        <w:lastRenderedPageBreak/>
+        <w:t>Premendo su “Modifica account” compare la seguente schermata, dove è possibile modificare alcuni dettagli dell’utenza ed è possibile aggiungere/rimuovere ruoli relativi alla stessa.</w:t>
+      </w:r>
       <w:bookmarkStart w:id="0" w:name="_GoBack"/>
       <w:bookmarkEnd w:id="0"/>
+      <w:r>
+        <w:rPr>
+          <w:noProof/>
+        </w:rPr>
+        <w:drawing>
+          <wp:anchor distT="0" distB="0" distL="114300" distR="114300" simplePos="0" relativeHeight="251726848" behindDoc="0" locked="0" layoutInCell="1" allowOverlap="1" wp14:anchorId="251B9424">
+            <wp:simplePos x="0" y="0"/>
+            <wp:positionH relativeFrom="column">
+              <wp:posOffset>1661160</wp:posOffset>
+            </wp:positionH>
+            <wp:positionV relativeFrom="paragraph">
+              <wp:posOffset>802005</wp:posOffset>
+            </wp:positionV>
+            <wp:extent cx="2768600" cy="3257550"/>
+            <wp:effectExtent l="0" t="0" r="0" b="0"/>
+            <wp:wrapTopAndBottom/>
+            <wp:docPr id="46" name="Immagine 46"/>
+            <wp:cNvGraphicFramePr>
+              <a:graphicFrameLocks xmlns:a="http://schemas.openxmlformats.org/drawingml/2006/main" noChangeAspect="1"/>
+            </wp:cNvGraphicFramePr>
+            <a:graphic xmlns:a="http://schemas.openxmlformats.org/drawingml/2006/main">
+              <a:graphicData uri="http://schemas.openxmlformats.org/drawingml/2006/picture">
+                <pic:pic xmlns:pic="http://schemas.openxmlformats.org/drawingml/2006/picture">
+                  <pic:nvPicPr>
+                    <pic:cNvPr id="1" name=""/>
+                    <pic:cNvPicPr/>
+                  </pic:nvPicPr>
+                  <pic:blipFill>
+                    <a:blip r:embed="rId42">
+                      <a:extLst>
+                        <a:ext uri="{28A0092B-C50C-407E-A947-70E740481C1C}">
+                          <a14:useLocalDpi xmlns:a14="http://schemas.microsoft.com/office/drawing/2010/main" val="0"/>
+                        </a:ext>
+                      </a:extLst>
+                    </a:blip>
+                    <a:stretch>
+                      <a:fillRect/>
+                    </a:stretch>
+                  </pic:blipFill>
+                  <pic:spPr>
+                    <a:xfrm>
+                      <a:off x="0" y="0"/>
+                      <a:ext cx="2768600" cy="3257550"/>
+                    </a:xfrm>
+                    <a:prstGeom prst="rect">
+                      <a:avLst/>
+                    </a:prstGeom>
+                  </pic:spPr>
+                </pic:pic>
+              </a:graphicData>
+            </a:graphic>
+            <wp14:sizeRelH relativeFrom="margin">
+              <wp14:pctWidth>0</wp14:pctWidth>
+            </wp14:sizeRelH>
+            <wp14:sizeRelV relativeFrom="margin">
+              <wp14:pctHeight>0</wp14:pctHeight>
+            </wp14:sizeRelV>
+          </wp:anchor>
+        </w:drawing>
+      </w:r>
     </w:p>
     <w:sectPr>
       <w:pgSz w:w="11906" w:h="16838"/>
@@ -2915,6 +6123,95 @@
     </w:lvl>
   </w:abstractNum>
   <w:abstractNum w:abstractNumId="9" w15:restartNumberingAfterBreak="0">
+    <w:nsid w:val="595E3995"/>
+    <w:multiLevelType w:val="hybridMultilevel"/>
+    <w:tmpl w:val="B0B0FF0A"/>
+    <w:lvl w:ilvl="0" w:tplc="20F4A028">
+      <w:start w:val="1"/>
+      <w:numFmt w:val="lowerRoman"/>
+      <w:lvlText w:val="%1)"/>
+      <w:lvlJc w:val="left"/>
+      <w:pPr>
+        <w:ind w:left="1800" w:hanging="720"/>
+      </w:pPr>
+      <w:rPr>
+        <w:rFonts w:hint="default"/>
+      </w:rPr>
+    </w:lvl>
+    <w:lvl w:ilvl="1" w:tplc="04100019" w:tentative="1">
+      <w:start w:val="1"/>
+      <w:numFmt w:val="lowerLetter"/>
+      <w:lvlText w:val="%2."/>
+      <w:lvlJc w:val="left"/>
+      <w:pPr>
+        <w:ind w:left="2160" w:hanging="360"/>
+      </w:pPr>
+    </w:lvl>
+    <w:lvl w:ilvl="2" w:tplc="0410001B" w:tentative="1">
+      <w:start w:val="1"/>
+      <w:numFmt w:val="lowerRoman"/>
+      <w:lvlText w:val="%3."/>
+      <w:lvlJc w:val="right"/>
+      <w:pPr>
+        <w:ind w:left="2880" w:hanging="180"/>
+      </w:pPr>
+    </w:lvl>
+    <w:lvl w:ilvl="3" w:tplc="0410000F" w:tentative="1">
+      <w:start w:val="1"/>
+      <w:numFmt w:val="decimal"/>
+      <w:lvlText w:val="%4."/>
+      <w:lvlJc w:val="left"/>
+      <w:pPr>
+        <w:ind w:left="3600" w:hanging="360"/>
+      </w:pPr>
+    </w:lvl>
+    <w:lvl w:ilvl="4" w:tplc="04100019" w:tentative="1">
+      <w:start w:val="1"/>
+      <w:numFmt w:val="lowerLetter"/>
+      <w:lvlText w:val="%5."/>
+      <w:lvlJc w:val="left"/>
+      <w:pPr>
+        <w:ind w:left="4320" w:hanging="360"/>
+      </w:pPr>
+    </w:lvl>
+    <w:lvl w:ilvl="5" w:tplc="0410001B" w:tentative="1">
+      <w:start w:val="1"/>
+      <w:numFmt w:val="lowerRoman"/>
+      <w:lvlText w:val="%6."/>
+      <w:lvlJc w:val="right"/>
+      <w:pPr>
+        <w:ind w:left="5040" w:hanging="180"/>
+      </w:pPr>
+    </w:lvl>
+    <w:lvl w:ilvl="6" w:tplc="0410000F" w:tentative="1">
+      <w:start w:val="1"/>
+      <w:numFmt w:val="decimal"/>
+      <w:lvlText w:val="%7."/>
+      <w:lvlJc w:val="left"/>
+      <w:pPr>
+        <w:ind w:left="5760" w:hanging="360"/>
+      </w:pPr>
+    </w:lvl>
+    <w:lvl w:ilvl="7" w:tplc="04100019" w:tentative="1">
+      <w:start w:val="1"/>
+      <w:numFmt w:val="lowerLetter"/>
+      <w:lvlText w:val="%8."/>
+      <w:lvlJc w:val="left"/>
+      <w:pPr>
+        <w:ind w:left="6480" w:hanging="360"/>
+      </w:pPr>
+    </w:lvl>
+    <w:lvl w:ilvl="8" w:tplc="0410001B" w:tentative="1">
+      <w:start w:val="1"/>
+      <w:numFmt w:val="lowerRoman"/>
+      <w:lvlText w:val="%9."/>
+      <w:lvlJc w:val="right"/>
+      <w:pPr>
+        <w:ind w:left="7200" w:hanging="180"/>
+      </w:pPr>
+    </w:lvl>
+  </w:abstractNum>
+  <w:abstractNum w:abstractNumId="10" w15:restartNumberingAfterBreak="0">
     <w:nsid w:val="62CB3FEB"/>
     <w:multiLevelType w:val="hybridMultilevel"/>
     <w:tmpl w:val="C32C0E46"/>
@@ -3027,7 +6324,7 @@
       </w:rPr>
     </w:lvl>
   </w:abstractNum>
-  <w:abstractNum w:abstractNumId="10" w15:restartNumberingAfterBreak="0">
+  <w:abstractNum w:abstractNumId="11" w15:restartNumberingAfterBreak="0">
     <w:nsid w:val="66093034"/>
     <w:multiLevelType w:val="hybridMultilevel"/>
     <w:tmpl w:val="2A50B048"/>
@@ -3116,7 +6413,7 @@
       </w:pPr>
     </w:lvl>
   </w:abstractNum>
-  <w:abstractNum w:abstractNumId="11" w15:restartNumberingAfterBreak="0">
+  <w:abstractNum w:abstractNumId="12" w15:restartNumberingAfterBreak="0">
     <w:nsid w:val="6A186F8B"/>
     <w:multiLevelType w:val="hybridMultilevel"/>
     <w:tmpl w:val="6C7A0A48"/>
@@ -3206,7 +6503,7 @@
       </w:pPr>
     </w:lvl>
   </w:abstractNum>
-  <w:abstractNum w:abstractNumId="12" w15:restartNumberingAfterBreak="0">
+  <w:abstractNum w:abstractNumId="13" w15:restartNumberingAfterBreak="0">
     <w:nsid w:val="6C8C1823"/>
     <w:multiLevelType w:val="hybridMultilevel"/>
     <w:tmpl w:val="2BC811F2"/>
@@ -3295,7 +6592,7 @@
       </w:pPr>
     </w:lvl>
   </w:abstractNum>
-  <w:abstractNum w:abstractNumId="13" w15:restartNumberingAfterBreak="0">
+  <w:abstractNum w:abstractNumId="14" w15:restartNumberingAfterBreak="0">
     <w:nsid w:val="7C267FDB"/>
     <w:multiLevelType w:val="hybridMultilevel"/>
     <w:tmpl w:val="CB38D720"/>
@@ -3384,7 +6681,7 @@
       </w:pPr>
     </w:lvl>
   </w:abstractNum>
-  <w:abstractNum w:abstractNumId="14" w15:restartNumberingAfterBreak="0">
+  <w:abstractNum w:abstractNumId="15" w15:restartNumberingAfterBreak="0">
     <w:nsid w:val="7CF046FA"/>
     <w:multiLevelType w:val="hybridMultilevel"/>
     <w:tmpl w:val="601ECF0E"/>
@@ -3474,7 +6771,7 @@
     </w:lvl>
   </w:abstractNum>
   <w:num w:numId="1">
-    <w:abstractNumId w:val="11"/>
+    <w:abstractNumId w:val="12"/>
   </w:num>
   <w:num w:numId="2">
     <w:abstractNumId w:val="6"/>
@@ -3483,16 +6780,16 @@
     <w:abstractNumId w:val="7"/>
   </w:num>
   <w:num w:numId="4">
-    <w:abstractNumId w:val="12"/>
+    <w:abstractNumId w:val="13"/>
   </w:num>
   <w:num w:numId="5">
-    <w:abstractNumId w:val="10"/>
+    <w:abstractNumId w:val="11"/>
   </w:num>
   <w:num w:numId="6">
-    <w:abstractNumId w:val="13"/>
+    <w:abstractNumId w:val="14"/>
   </w:num>
   <w:num w:numId="7">
-    <w:abstractNumId w:val="14"/>
+    <w:abstractNumId w:val="15"/>
   </w:num>
   <w:num w:numId="8">
     <w:abstractNumId w:val="8"/>
@@ -3513,10 +6810,13 @@
     <w:abstractNumId w:val="0"/>
   </w:num>
   <w:num w:numId="14">
-    <w:abstractNumId w:val="9"/>
+    <w:abstractNumId w:val="10"/>
   </w:num>
   <w:num w:numId="15">
     <w:abstractNumId w:val="4"/>
+  </w:num>
+  <w:num w:numId="16">
+    <w:abstractNumId w:val="9"/>
   </w:num>
 </w:numbering>
 </file>
@@ -4283,7 +7583,7 @@
 </file>
 
 <file path=customXml/itemProps1.xml><?xml version="1.0" encoding="utf-8"?>
-<ds:datastoreItem xmlns:ds="http://schemas.openxmlformats.org/officeDocument/2006/customXml" ds:itemID="{F0234B04-3F5D-4AB5-958E-7C97525AF50C}">
+<ds:datastoreItem xmlns:ds="http://schemas.openxmlformats.org/officeDocument/2006/customXml" ds:itemID="{6595C5F4-3B8F-4965-9B95-1161DF42DD0B}">
   <ds:schemaRefs>
     <ds:schemaRef ds:uri="http://schemas.openxmlformats.org/officeDocument/2006/bibliography"/>
   </ds:schemaRefs>

</xml_diff>